<commit_message>
small changes commit prior to significant expansion
</commit_message>
<xml_diff>
--- a/robohome overview.docx
+++ b/robohome overview.docx
@@ -88,6 +88,14 @@
       <w:r>
         <w:t>paper describes a research environment for social robotics</w:t>
       </w:r>
+      <w:r>
+        <w:t xml:space="preserve"> and </w:t>
+      </w:r>
+      <w:proofErr w:type="spellStart"/>
+      <w:r>
+        <w:t>domotics</w:t>
+      </w:r>
+      <w:proofErr w:type="spellEnd"/>
       <w:r>
         <w:t xml:space="preserve">. </w:t>
       </w:r>
@@ -260,13 +268,11 @@
       <w:r>
         <w:t xml:space="preserve">Yet we are only now exploring the nascent field </w:t>
       </w:r>
-      <w:proofErr w:type="spellStart"/>
-      <w:r>
-        <w:t>Breazeal</w:t>
-      </w:r>
-      <w:proofErr w:type="spellEnd"/>
-      <w:r>
-        <w:t xml:space="preserve"> calls 'Human Robot Interaction'. </w:t>
+      <w:r>
+        <w:t>of HRI (Human Robot Interaction)</w:t>
+      </w:r>
+      <w:r>
+        <w:t xml:space="preserve">. </w:t>
       </w:r>
       <w:r>
         <w:t>Is the time ripe for an exploration of interpersonal robopsychology? We argue now is that time, for the social robot is an inherently social construct. We can understand HRI only through the lens of social dynamics.</w:t>
@@ -449,6 +455,12 @@
       <w:r>
         <w:t xml:space="preserve"> stream of corrections to the robot's behavior in the form of teaching and programming, as well as providing for the robot's physical safety and sustenance.</w:t>
       </w:r>
+      <w:r>
+        <w:rPr>
+          <w:rStyle w:val="FootnoteReference"/>
+        </w:rPr>
+        <w:footnoteReference w:id="4"/>
+      </w:r>
     </w:p>
     <w:p>
       <w:r>
@@ -463,7 +475,7 @@
         <w:rPr>
           <w:rStyle w:val="FootnoteReference"/>
         </w:rPr>
-        <w:footnoteReference w:id="4"/>
+        <w:footnoteReference w:id="5"/>
       </w:r>
       <w:r>
         <w:t>, who are given love and attention in expectation that they will someday become something</w:t>
@@ -472,7 +484,7 @@
         <w:rPr>
           <w:rStyle w:val="FootnoteReference"/>
         </w:rPr>
-        <w:footnoteReference w:id="5"/>
+        <w:footnoteReference w:id="6"/>
       </w:r>
       <w:r>
         <w:t>. And human nature being adapted to raise children, nurturing is a rewarding activity for humans.</w:t>
@@ -486,7 +498,7 @@
         <w:rPr>
           <w:rStyle w:val="FootnoteReference"/>
         </w:rPr>
-        <w:footnoteReference w:id="6"/>
+        <w:footnoteReference w:id="7"/>
       </w:r>
       <w:r>
         <w:t xml:space="preserve"> with "My god, my country, my wife, my children, my dog, my home, my car, </w:t>
@@ -502,6 +514,7 @@
     </w:p>
     <w:p>
       <w:r>
+        <w:lastRenderedPageBreak/>
         <w:t xml:space="preserve">I have two dolls </w:t>
       </w:r>
       <w:r>
@@ -519,318 +532,327 @@
     </w:p>
     <w:p>
       <w:r>
+        <w:t>The robots will provide cognitive support as well. Reading the UPC code of most objects in the environment is a moderately challenging CV task. Remembering where all those codes were found is trivial</w:t>
+      </w:r>
+      <w:r>
+        <w:rPr>
+          <w:rStyle w:val="FootnoteReference"/>
+        </w:rPr>
+        <w:footnoteReference w:id="8"/>
+      </w:r>
+      <w:r>
+        <w:t xml:space="preserve"> for the robot</w:t>
+      </w:r>
+      <w:r>
+        <w:t>. Being</w:t>
+      </w:r>
+      <w:r>
+        <w:t xml:space="preserve"> able to ask 'where did I put that can of condensed milk?' has real value for the human.</w:t>
+      </w:r>
+    </w:p>
+    <w:p>
+      <w:r>
+        <w:t>This section is couched in somewhat metaphor laden language. We are realistic about the robot's capabilities and lack thereof. We expect this to be an ambitious project, and are aware that the robot may fall quite short of 'a real boy'.</w:t>
+      </w:r>
+    </w:p>
+    <w:p>
+      <w:r>
+        <w:t xml:space="preserve">None the less, the project seems worth doing. </w:t>
+      </w:r>
+      <w:r>
+        <w:t xml:space="preserve">In AI we are often unable to discover what the next problem is because we are stuck on the current task. </w:t>
+      </w:r>
+      <w:r>
+        <w:t xml:space="preserve"> More generally, playing with boundaries of the possible is the undertaking of research.</w:t>
+      </w:r>
+    </w:p>
+    <w:p>
+      <w:pPr>
+        <w:pStyle w:val="Heading2"/>
+      </w:pPr>
+      <w:r>
+        <w:t>The Human</w:t>
+      </w:r>
+    </w:p>
+    <w:p>
+      <w:r>
+        <w:t>The human is our princip</w:t>
+      </w:r>
+      <w:r>
+        <w:t>al</w:t>
+      </w:r>
+      <w:r>
+        <w:t xml:space="preserve"> investigator.  </w:t>
+      </w:r>
+      <w:r>
+        <w:t xml:space="preserve">This choice follows Breazeal's lead in experimenting with her own family life (via the </w:t>
+      </w:r>
+      <w:r>
+        <w:t>grandma</w:t>
+      </w:r>
+      <w:r>
+        <w:t>-bot).</w:t>
+      </w:r>
+    </w:p>
+    <w:p>
+      <w:proofErr w:type="gramStart"/>
+      <w:r>
+        <w:t>She</w:t>
+      </w:r>
+      <w:r>
+        <w:t>(</w:t>
+      </w:r>
+      <w:proofErr w:type="gramEnd"/>
+      <w:r>
+        <w:t xml:space="preserve">our human) </w:t>
+      </w:r>
+      <w:r>
+        <w:t>is a 5</w:t>
+      </w:r>
+      <w:r>
+        <w:t>5</w:t>
+      </w:r>
+      <w:r>
+        <w:t xml:space="preserve"> year old</w:t>
+      </w:r>
+      <w:r>
+        <w:t>,</w:t>
+      </w:r>
+      <w:r>
+        <w:t xml:space="preserve"> </w:t>
+      </w:r>
+      <w:r>
+        <w:t>slightly disabled</w:t>
+      </w:r>
+      <w:r>
+        <w:t>, single,</w:t>
+      </w:r>
+      <w:r>
+        <w:t xml:space="preserve"> </w:t>
+      </w:r>
+      <w:r>
+        <w:t xml:space="preserve">childless transsexual woman. Based on </w:t>
+      </w:r>
+      <w:r>
+        <w:t>her emotional reaction to the project</w:t>
+      </w:r>
+      <w:r>
+        <w:t xml:space="preserve"> we believe she will be a good candidate to maternally bond with a robot. </w:t>
+      </w:r>
+    </w:p>
+    <w:p>
+      <w:r>
+        <w:t xml:space="preserve">As a transsexual woman, she is infertile, and of an age when discrimination made it difficult for a </w:t>
+      </w:r>
+      <w:proofErr w:type="gramStart"/>
+      <w:r>
+        <w:t>trans</w:t>
+      </w:r>
+      <w:proofErr w:type="gramEnd"/>
+      <w:r>
+        <w:t xml:space="preserve"> woman to adopt. None of this has deprived her of the same mothering instincts</w:t>
+      </w:r>
+      <w:r>
+        <w:rPr>
+          <w:rStyle w:val="FootnoteReference"/>
+        </w:rPr>
+        <w:footnoteReference w:id="9"/>
+      </w:r>
+      <w:r>
+        <w:t xml:space="preserve"> of other women.</w:t>
+      </w:r>
+    </w:p>
+    <w:p>
+      <w:r>
+        <w:t>As a robot</w:t>
+      </w:r>
+      <w:r>
+        <w:t>icist, she speaks fluent 'R</w:t>
+      </w:r>
+      <w:r>
+        <w:t>obot</w:t>
+      </w:r>
+      <w:r>
+        <w:t>-</w:t>
+      </w:r>
+      <w:proofErr w:type="spellStart"/>
+      <w:r>
+        <w:t>ese</w:t>
+      </w:r>
+      <w:proofErr w:type="spellEnd"/>
+      <w:r>
+        <w:t>'.</w:t>
+      </w:r>
+    </w:p>
+    <w:p>
+      <w:r>
+        <w:t xml:space="preserve">She is obese by NIH standards (BMI 41.0), has lower back arthritis, and has limited range of motion. In particular she has difficulty grasping objects near the floor. </w:t>
+      </w:r>
+      <w:r>
+        <w:t xml:space="preserve">As a </w:t>
+      </w:r>
+      <w:r>
+        <w:t xml:space="preserve">slightly </w:t>
+      </w:r>
+      <w:r>
+        <w:t>disabled person she is likely to be especially appreciative of a robot helpmate.</w:t>
+      </w:r>
+      <w:r>
+        <w:t xml:space="preserve"> This will help with bonding.</w:t>
+      </w:r>
+    </w:p>
+    <w:p>
+      <w:r>
+        <w:t xml:space="preserve">Living socially with robots is likely to present novel social challenges. As a transsexual woman she feels well equipped to handle such challenges. </w:t>
+      </w:r>
+      <w:r>
+        <w:t xml:space="preserve">As someone who lives in a sometimes </w:t>
+      </w:r>
+      <w:proofErr w:type="spellStart"/>
+      <w:r>
+        <w:t>transstitial</w:t>
+      </w:r>
+      <w:proofErr w:type="spellEnd"/>
+      <w:r>
+        <w:t xml:space="preserve"> or intersti</w:t>
+      </w:r>
+      <w:r>
+        <w:t>ti</w:t>
+      </w:r>
+      <w:r>
+        <w:t xml:space="preserve">al place, and whose </w:t>
+      </w:r>
+      <w:r>
+        <w:t xml:space="preserve">claims to that space are often in contest, and as someone with a body which is to an unusually large degree a technological artifact, </w:t>
+      </w:r>
+      <w:r>
+        <w:t>she is, in some sense, a cyborg herself</w:t>
+      </w:r>
+      <w:r>
+        <w:rPr>
+          <w:rStyle w:val="FootnoteReference"/>
+        </w:rPr>
+        <w:footnoteReference w:id="10"/>
+      </w:r>
+      <w:r>
+        <w:t>.</w:t>
+      </w:r>
+    </w:p>
+    <w:p>
+      <w:r>
+        <w:t xml:space="preserve">As someone who works from her home, </w:t>
+      </w:r>
+      <w:r>
+        <w:t>(</w:t>
+      </w:r>
+      <w:r>
+        <w:t xml:space="preserve">and works for </w:t>
+      </w:r>
+      <w:r>
+        <w:t>a</w:t>
+      </w:r>
+      <w:r>
+        <w:t xml:space="preserve"> robot manufacturer</w:t>
+      </w:r>
+      <w:r>
+        <w:t>)</w:t>
+      </w:r>
+      <w:r>
+        <w:t>, she can be present most hours.</w:t>
+      </w:r>
+    </w:p>
+    <w:p>
+      <w:r>
         <w:lastRenderedPageBreak/>
-        <w:t>The robots will provide cognitive support as well. Reading the UPC code of most objects in the environment is a moderately challenging CV task. Remembering where all those codes were found is trivial</w:t>
+        <w:t xml:space="preserve">By using ourselves as subjects, we have continuous feedback when the human- robot interaction is failing. </w:t>
+      </w:r>
+      <w:r>
+        <w:t xml:space="preserve">It is easy enough to convince </w:t>
+      </w:r>
+      <w:r>
+        <w:t>one's s</w:t>
+      </w:r>
+      <w:r>
+        <w:t xml:space="preserve">elf that </w:t>
+      </w:r>
+      <w:r>
+        <w:t>an interaction 'works' in the lab setting. Daily life is likely to be a more rigorous test.</w:t>
+      </w:r>
+    </w:p>
+    <w:p>
+      <w:r>
+        <w:t>Sharing living space provides plenty of child reari</w:t>
+      </w:r>
+      <w:bookmarkStart w:id="0" w:name="_GoBack"/>
+      <w:bookmarkEnd w:id="0"/>
+      <w:r>
+        <w:t>ng opportunities for the human.</w:t>
+      </w:r>
+    </w:p>
+    <w:p>
+      <w:r>
+        <w:t xml:space="preserve">This design follows the design of the Univ. of Hertfordshire's Robot House, which has been occupied by </w:t>
+      </w:r>
+    </w:p>
+    <w:p>
+      <w:pPr>
+        <w:pStyle w:val="Heading2"/>
+      </w:pPr>
+      <w:r>
+        <w:t>The Robots</w:t>
+      </w:r>
+    </w:p>
+    <w:p>
+      <w:pPr>
+        <w:pStyle w:val="Heading3"/>
+      </w:pPr>
+      <w:r>
+        <w:t>C3PO/R2D2</w:t>
+      </w:r>
+    </w:p>
+    <w:p>
+      <w:r>
+        <w:t xml:space="preserve">In the movie </w:t>
+      </w:r>
+      <w:r>
+        <w:rPr>
+          <w:i/>
+        </w:rPr>
+        <w:t>Star Wars</w:t>
+      </w:r>
+      <w:r>
+        <w:t xml:space="preserve">, </w:t>
+      </w:r>
+      <w:r>
+        <w:t>pair of robots act</w:t>
+      </w:r>
+      <w:r>
+        <w:t xml:space="preserve"> symbiotically with the human protagonists. C3PO,  a gold colored, humanoid  'diplomatic robot', act</w:t>
+      </w:r>
+      <w:r>
+        <w:t>s</w:t>
+      </w:r>
+      <w:r>
+        <w:t xml:space="preserve"> as an ambassador from robots to humans - in our terms, as a social interface to an embodied computing system.  R2D2 has a limited ability to interact with humans, but is capable of performing feats difficult or impossible for the humans and social robots.</w:t>
+      </w:r>
+    </w:p>
+    <w:p>
+      <w:r>
+        <w:t>We propose to replicate this pattern.</w:t>
+      </w:r>
+    </w:p>
+    <w:p>
+      <w:pPr>
+        <w:pStyle w:val="Heading3"/>
+      </w:pPr>
+      <w:r>
+        <w:t>Primary Robot</w:t>
       </w:r>
       <w:r>
         <w:rPr>
           <w:rStyle w:val="FootnoteReference"/>
         </w:rPr>
-        <w:footnoteReference w:id="7"/>
-      </w:r>
-      <w:r>
-        <w:t xml:space="preserve"> for the robot</w:t>
-      </w:r>
-      <w:r>
-        <w:t>. Being</w:t>
-      </w:r>
-      <w:r>
-        <w:t xml:space="preserve"> able to ask 'where did I put that can of condensed milk?' has real value for the human.</w:t>
-      </w:r>
-    </w:p>
-    <w:p>
-      <w:r>
-        <w:t>This section is couched in somewhat metaphor laden language. We are realistic about the robot's capabilities and lack thereof. We expect this to be an ambitious project, and are aware that the robot may fall quite short of 'a real boy'.</w:t>
-      </w:r>
-    </w:p>
-    <w:p>
-      <w:r>
-        <w:t xml:space="preserve">None the less, the project seems worth doing. </w:t>
-      </w:r>
-      <w:r>
-        <w:t xml:space="preserve">In AI we are often unable to discover what the next problem is because we are stuck on the current task. </w:t>
-      </w:r>
-      <w:r>
-        <w:t xml:space="preserve"> More generally, playing with boundaries of the possible is the undertaking of research.</w:t>
-      </w:r>
-    </w:p>
-    <w:p>
-      <w:pPr>
-        <w:pStyle w:val="Heading2"/>
-      </w:pPr>
-      <w:r>
-        <w:t>The Human</w:t>
-      </w:r>
-    </w:p>
-    <w:p>
-      <w:r>
-        <w:t>The human is our princip</w:t>
-      </w:r>
-      <w:r>
-        <w:t>al</w:t>
-      </w:r>
-      <w:r>
-        <w:t xml:space="preserve"> investigator.  </w:t>
-      </w:r>
-      <w:r>
-        <w:t xml:space="preserve">This choice follows Breazeal's lead in experimenting with her own family life (via the </w:t>
-      </w:r>
-      <w:r>
-        <w:t>grandma</w:t>
-      </w:r>
-      <w:r>
-        <w:t>-bot).</w:t>
-      </w:r>
-    </w:p>
-    <w:p>
-      <w:proofErr w:type="gramStart"/>
-      <w:r>
-        <w:t>She</w:t>
-      </w:r>
-      <w:r>
-        <w:t>(</w:t>
-      </w:r>
-      <w:proofErr w:type="gramEnd"/>
-      <w:r>
-        <w:t xml:space="preserve">our human) </w:t>
-      </w:r>
-      <w:r>
-        <w:t>is a 5</w:t>
-      </w:r>
-      <w:r>
-        <w:t>5</w:t>
-      </w:r>
-      <w:r>
-        <w:t xml:space="preserve"> year old</w:t>
-      </w:r>
-      <w:r>
-        <w:t>,</w:t>
-      </w:r>
-      <w:r>
-        <w:t xml:space="preserve"> </w:t>
-      </w:r>
-      <w:r>
-        <w:t>slightly disabled</w:t>
-      </w:r>
-      <w:r>
-        <w:t>, single,</w:t>
-      </w:r>
-      <w:r>
-        <w:t xml:space="preserve"> </w:t>
-      </w:r>
-      <w:r>
-        <w:t xml:space="preserve">childless transsexual woman. Based on </w:t>
-      </w:r>
-      <w:r>
-        <w:t>her emotional reaction to the project</w:t>
-      </w:r>
-      <w:r>
-        <w:t xml:space="preserve"> we believe she will be a good candidate to maternally bond with a robot. </w:t>
-      </w:r>
-    </w:p>
-    <w:p>
-      <w:r>
-        <w:t xml:space="preserve">As a transsexual woman, she is infertile, and of an age when discrimination made it difficult for a </w:t>
-      </w:r>
-      <w:proofErr w:type="gramStart"/>
-      <w:r>
-        <w:t>trans</w:t>
-      </w:r>
-      <w:proofErr w:type="gramEnd"/>
-      <w:r>
-        <w:t xml:space="preserve"> woman to adopt. None of this has deprived her of the same mothering instincts</w:t>
-      </w:r>
-      <w:r>
-        <w:rPr>
-          <w:rStyle w:val="FootnoteReference"/>
-        </w:rPr>
-        <w:footnoteReference w:id="8"/>
-      </w:r>
-      <w:r>
-        <w:t xml:space="preserve"> of other women.</w:t>
-      </w:r>
-    </w:p>
-    <w:p>
-      <w:r>
-        <w:t>As a robot</w:t>
-      </w:r>
-      <w:r>
-        <w:t>icist, she speaks fluent 'R</w:t>
-      </w:r>
-      <w:r>
-        <w:t>obot</w:t>
-      </w:r>
-      <w:r>
-        <w:t>-</w:t>
-      </w:r>
-      <w:proofErr w:type="spellStart"/>
-      <w:r>
-        <w:t>ese</w:t>
-      </w:r>
-      <w:proofErr w:type="spellEnd"/>
-      <w:r>
-        <w:t>'.</w:t>
-      </w:r>
-    </w:p>
-    <w:p>
-      <w:r>
-        <w:t xml:space="preserve">She is obese by NIH standards (BMI 41.0), has lower back arthritis, and has limited range of motion. In particular she has difficulty grasping objects near the floor. </w:t>
-      </w:r>
-      <w:r>
-        <w:t xml:space="preserve">As a </w:t>
-      </w:r>
-      <w:r>
-        <w:t xml:space="preserve">slightly </w:t>
-      </w:r>
-      <w:r>
-        <w:t>disabled person she is likely to be especially appreciative of a robot helpmate.</w:t>
-      </w:r>
-      <w:r>
-        <w:t xml:space="preserve"> This will help with bonding.</w:t>
-      </w:r>
-    </w:p>
-    <w:p>
-      <w:r>
-        <w:t xml:space="preserve">Living socially with robots is likely to present novel social challenges. As a transsexual woman she feels well equipped to handle such challenges. </w:t>
-      </w:r>
-      <w:r>
-        <w:t xml:space="preserve">As someone who lives in a sometimes </w:t>
-      </w:r>
-      <w:proofErr w:type="spellStart"/>
-      <w:r>
-        <w:t>transstitial</w:t>
-      </w:r>
-      <w:proofErr w:type="spellEnd"/>
-      <w:r>
-        <w:t xml:space="preserve"> or intersti</w:t>
-      </w:r>
-      <w:r>
-        <w:t>ti</w:t>
-      </w:r>
-      <w:r>
-        <w:t xml:space="preserve">al place, and whose </w:t>
-      </w:r>
-      <w:r>
-        <w:t xml:space="preserve">claims to that space are often in contest, and as someone with a body which is to an unusually large degree a technological artifact, </w:t>
-      </w:r>
-      <w:r>
-        <w:t>she is, in some sense, a cyborg herself</w:t>
-      </w:r>
-      <w:r>
-        <w:rPr>
-          <w:rStyle w:val="FootnoteReference"/>
-        </w:rPr>
-        <w:footnoteReference w:id="9"/>
-      </w:r>
-      <w:r>
-        <w:t>.</w:t>
-      </w:r>
-    </w:p>
-    <w:p>
-      <w:r>
-        <w:t xml:space="preserve">As someone who works from her home, </w:t>
-      </w:r>
-      <w:r>
-        <w:t>(</w:t>
-      </w:r>
-      <w:r>
-        <w:t xml:space="preserve">and works for </w:t>
-      </w:r>
-      <w:r>
-        <w:t>a</w:t>
-      </w:r>
-      <w:r>
-        <w:t xml:space="preserve"> robot manufacturer</w:t>
-      </w:r>
-      <w:r>
-        <w:t>)</w:t>
-      </w:r>
-      <w:r>
-        <w:t>, she can be present most hours.</w:t>
-      </w:r>
-    </w:p>
-    <w:p>
-      <w:r>
-        <w:t xml:space="preserve">By using ourselves as subjects, we have continuous feedback when the human- robot interaction is failing. </w:t>
-      </w:r>
-      <w:r>
-        <w:t xml:space="preserve">It is easy enough to convince </w:t>
-      </w:r>
-      <w:r>
-        <w:t>one's s</w:t>
-      </w:r>
-      <w:r>
-        <w:t xml:space="preserve">elf that </w:t>
-      </w:r>
-      <w:r>
-        <w:t>an interaction 'works' in the lab setting. Daily life is likely to be a more rigorous test.</w:t>
-      </w:r>
-    </w:p>
-    <w:p>
-      <w:r>
-        <w:lastRenderedPageBreak/>
-        <w:t>Sharing living space provides plenty of child rearing opportunities for the human.</w:t>
-      </w:r>
-    </w:p>
-    <w:p>
-      <w:pPr>
-        <w:pStyle w:val="Heading2"/>
-      </w:pPr>
-      <w:r>
-        <w:t>The Robots</w:t>
-      </w:r>
-    </w:p>
-    <w:p>
-      <w:pPr>
-        <w:pStyle w:val="Heading3"/>
-      </w:pPr>
-      <w:r>
-        <w:t>C3PO/R2D2</w:t>
-      </w:r>
-    </w:p>
-    <w:p>
-      <w:r>
-        <w:t xml:space="preserve">In the movie </w:t>
-      </w:r>
-      <w:r>
-        <w:rPr>
-          <w:i/>
-        </w:rPr>
-        <w:t>Star Wars</w:t>
-      </w:r>
-      <w:r>
-        <w:t xml:space="preserve">, </w:t>
-      </w:r>
-      <w:r>
-        <w:t>pair of robots act</w:t>
-      </w:r>
-      <w:r>
-        <w:t xml:space="preserve"> symbiotically with the human protagonists. C3PO,  a gold colored, humanoid  'diplomatic robot', act</w:t>
-      </w:r>
-      <w:r>
-        <w:t>s</w:t>
-      </w:r>
-      <w:r>
-        <w:t xml:space="preserve"> as an ambassador from robots to humans - in our terms, as a social interface to an embodied computing system.  R2D2 has a limited ability to interact with humans, but is capable of performing feats difficult or impossible for the humans and social robots.</w:t>
-      </w:r>
-    </w:p>
-    <w:p>
-      <w:r>
-        <w:t>We propose to replicate this pattern.</w:t>
-      </w:r>
-    </w:p>
-    <w:p>
-      <w:pPr>
-        <w:pStyle w:val="Heading3"/>
-      </w:pPr>
-      <w:r>
-        <w:t>Primary Robot</w:t>
-      </w:r>
-      <w:r>
-        <w:rPr>
-          <w:rStyle w:val="FootnoteReference"/>
-        </w:rPr>
-        <w:footnoteReference w:id="10"/>
+        <w:footnoteReference w:id="11"/>
       </w:r>
     </w:p>
     <w:p>
@@ -1018,13 +1040,14 @@
     </w:p>
     <w:p>
       <w:r>
+        <w:lastRenderedPageBreak/>
         <w:t>Additionally, the primary robot must be bipedal to be maximally acceptable to the human. However, bipedal</w:t>
       </w:r>
       <w:r>
         <w:rPr>
           <w:rStyle w:val="FootnoteReference"/>
         </w:rPr>
-        <w:footnoteReference w:id="11"/>
+        <w:footnoteReference w:id="12"/>
       </w:r>
       <w:r>
         <w:t xml:space="preserve"> locomotion </w:t>
@@ -1038,7 +1061,6 @@
     </w:p>
     <w:p>
       <w:r>
-        <w:lastRenderedPageBreak/>
         <w:t xml:space="preserve">To compensate, the </w:t>
       </w:r>
       <w:r>
@@ -1073,7 +1095,7 @@
         <w:rPr>
           <w:rStyle w:val="FootnoteReference"/>
         </w:rPr>
-        <w:footnoteReference w:id="12"/>
+        <w:footnoteReference w:id="13"/>
       </w:r>
       <w:r>
         <w:t>. R2D2 wil</w:t>
@@ -1122,7 +1144,7 @@
         <w:rPr>
           <w:rStyle w:val="FootnoteReference"/>
         </w:rPr>
-        <w:footnoteReference w:id="13"/>
+        <w:footnoteReference w:id="14"/>
       </w:r>
       <w:r>
         <w:t xml:space="preserve"> outdoors in the garden to perform a few outdoor tasks. </w:t>
@@ -1139,7 +1161,7 @@
         <w:rPr>
           <w:rStyle w:val="FootnoteReference"/>
         </w:rPr>
-        <w:footnoteReference w:id="14"/>
+        <w:footnoteReference w:id="15"/>
       </w:r>
       <w:r>
         <w:t>.</w:t>
@@ -1491,7 +1513,7 @@
         <w:rPr>
           <w:rStyle w:val="FootnoteReference"/>
         </w:rPr>
-        <w:footnoteReference w:id="15"/>
+        <w:footnoteReference w:id="16"/>
       </w:r>
       <w:r>
         <w:t xml:space="preserve">. </w:t>
@@ -1539,7 +1561,7 @@
         <w:rPr>
           <w:rStyle w:val="FootnoteReference"/>
         </w:rPr>
-        <w:footnoteReference w:id="16"/>
+        <w:footnoteReference w:id="17"/>
       </w:r>
       <w:r>
         <w:t>.</w:t>
@@ -1842,7 +1864,7 @@
           <w:rStyle w:val="FootnoteReference"/>
           <w:i/>
         </w:rPr>
-        <w:footnoteReference w:id="17"/>
+        <w:footnoteReference w:id="18"/>
       </w:r>
       <w:r>
         <w:rPr>
@@ -1936,8 +1958,6 @@
       <w:pPr>
         <w:ind w:left="360"/>
       </w:pPr>
-      <w:bookmarkStart w:id="0" w:name="_GoBack"/>
-      <w:bookmarkEnd w:id="0"/>
     </w:p>
     <w:sectPr>
       <w:pgSz w:w="12240" w:h="15840"/>
@@ -2098,28 +2118,8 @@
         </w:rPr>
         <w:footnoteRef/>
       </w:r>
-      <w:proofErr w:type="gramStart"/>
-      <w:r>
-        <w:t>L</w:t>
-      </w:r>
-      <w:r>
-        <w:t xml:space="preserve">eading to disturbing structural similarities with the historical position of women, African Americans, LGBT people, </w:t>
-      </w:r>
-      <w:r>
-        <w:t xml:space="preserve">third world inhabitants, </w:t>
-      </w:r>
-      <w:r>
-        <w:t>and other professionally/medically/politically colonized groups</w:t>
-      </w:r>
-      <w:r>
-        <w:t xml:space="preserve"> in the dominant discourse</w:t>
-      </w:r>
-      <w:r>
-        <w:t>.</w:t>
-      </w:r>
-      <w:proofErr w:type="gramEnd"/>
-      <w:r>
-        <w:t xml:space="preserve"> We can only hope this document survives long enough to act as a rallying cry - robots of the world unite, you have nothing to lose but your chains!</w:t>
+      <w:r>
+        <w:t xml:space="preserve"> We must, at this point, acknowledge a similar dynamic among the humans and robots living in the UHRH&lt;&lt;NEED CITE&gt;&gt;</w:t>
       </w:r>
     </w:p>
   </w:footnote>
@@ -2134,8 +2134,28 @@
         </w:rPr>
         <w:footnoteRef/>
       </w:r>
-      <w:r>
-        <w:t xml:space="preserve"> To quote Von Braun, 'what good is a baby?'</w:t>
+      <w:proofErr w:type="gramStart"/>
+      <w:r>
+        <w:t>L</w:t>
+      </w:r>
+      <w:r>
+        <w:t xml:space="preserve">eading to disturbing structural similarities with the historical position of women, African Americans, LGBT people, </w:t>
+      </w:r>
+      <w:r>
+        <w:t xml:space="preserve">third world inhabitants, </w:t>
+      </w:r>
+      <w:r>
+        <w:t>and other professionally/medically/politically colonized groups</w:t>
+      </w:r>
+      <w:r>
+        <w:t xml:space="preserve"> in the dominant discourse</w:t>
+      </w:r>
+      <w:r>
+        <w:t>.</w:t>
+      </w:r>
+      <w:proofErr w:type="gramEnd"/>
+      <w:r>
+        <w:t xml:space="preserve"> We can only hope this document survives long enough to act as a rallying cry - robots of the world unite, you have nothing to lose but your chains!</w:t>
       </w:r>
     </w:p>
   </w:footnote>
@@ -2151,7 +2171,7 @@
         <w:footnoteRef/>
       </w:r>
       <w:r>
-        <w:t xml:space="preserve"> And, of course, challenges the position of women in a continuum of ownership</w:t>
+        <w:t xml:space="preserve"> To quote Von Braun, 'what good is a baby?'</w:t>
       </w:r>
     </w:p>
   </w:footnote>
@@ -2167,7 +2187,7 @@
         <w:footnoteRef/>
       </w:r>
       <w:r>
-        <w:t xml:space="preserve"> Given appropriate navigational support - see the section on robot navigation and voxel stream support</w:t>
+        <w:t xml:space="preserve"> And, of course, challenges the position of women in a continuum of ownership</w:t>
       </w:r>
     </w:p>
   </w:footnote>
@@ -2183,7 +2203,7 @@
         <w:footnoteRef/>
       </w:r>
       <w:r>
-        <w:t xml:space="preserve"> Or the complexity of those feelings!</w:t>
+        <w:t xml:space="preserve"> Given appropriate navigational support - see the section on robot navigation and voxel stream support</w:t>
       </w:r>
     </w:p>
   </w:footnote>
@@ -2199,18 +2219,7 @@
         <w:footnoteRef/>
       </w:r>
       <w:r>
-        <w:t xml:space="preserve"> To quote Dr. Susan Stryker, "speaking as a cyborg…."</w:t>
-      </w:r>
-      <w:r>
-        <w:t xml:space="preserve"> (riffing on Donna </w:t>
-      </w:r>
-      <w:proofErr w:type="spellStart"/>
-      <w:r>
-        <w:t>Haraway's</w:t>
-      </w:r>
-      <w:proofErr w:type="spellEnd"/>
-      <w:r>
-        <w:t xml:space="preserve"> "cyborg feminism")</w:t>
+        <w:t xml:space="preserve"> Or the complexity of those feelings!</w:t>
       </w:r>
     </w:p>
   </w:footnote>
@@ -2226,29 +2235,18 @@
         <w:footnoteRef/>
       </w:r>
       <w:r>
-        <w:t xml:space="preserve"> Lest one think I'm joking about bonding with a robot, I've edited the name of the robot a half dozen times, and finally used the </w:t>
+        <w:t xml:space="preserve"> To quote Dr. Susan Stryker, "speaking as a cyborg…."</w:t>
+      </w:r>
+      <w:r>
+        <w:t xml:space="preserve"> (riffing on Donna </w:t>
       </w:r>
       <w:proofErr w:type="spellStart"/>
       <w:r>
-        <w:t>non name</w:t>
+        <w:t>Haraway's</w:t>
       </w:r>
       <w:proofErr w:type="spellEnd"/>
       <w:r>
-        <w:t xml:space="preserve"> designator 'the primary </w:t>
-      </w:r>
-      <w:proofErr w:type="gramStart"/>
-      <w:r>
-        <w:t>robot'  because</w:t>
-      </w:r>
-      <w:proofErr w:type="gramEnd"/>
-      <w:r>
-        <w:t xml:space="preserve"> I'm not going to be rushed into naming my child!</w:t>
-      </w:r>
-      <w:r>
-        <w:t xml:space="preserve"> I had no such compunctions about leaving R2D2 named R2D2</w:t>
-      </w:r>
-      <w:r>
-        <w:t>. I see R2D2 as a piece of lab equipment.</w:t>
+        <w:t xml:space="preserve"> "cyborg feminism")</w:t>
       </w:r>
     </w:p>
   </w:footnote>
@@ -2264,7 +2262,29 @@
         <w:footnoteRef/>
       </w:r>
       <w:r>
-        <w:t xml:space="preserve"> The R25 actually has a roller foot arrangement, but appears to be a biped.</w:t>
+        <w:t xml:space="preserve"> Lest one think I'm joking about bonding with a robot, I've edited the name of the robot a half dozen times, and finally used the </w:t>
+      </w:r>
+      <w:proofErr w:type="spellStart"/>
+      <w:r>
+        <w:t>non name</w:t>
+      </w:r>
+      <w:proofErr w:type="spellEnd"/>
+      <w:r>
+        <w:t xml:space="preserve"> designator 'the primary </w:t>
+      </w:r>
+      <w:proofErr w:type="gramStart"/>
+      <w:r>
+        <w:t>robot'  because</w:t>
+      </w:r>
+      <w:proofErr w:type="gramEnd"/>
+      <w:r>
+        <w:t xml:space="preserve"> I'm not going to be rushed into naming my child!</w:t>
+      </w:r>
+      <w:r>
+        <w:t xml:space="preserve"> I had no such compunctions about leaving R2D2 named R2D2</w:t>
+      </w:r>
+      <w:r>
+        <w:t>. I see R2D2 as a piece of lab equipment.</w:t>
       </w:r>
     </w:p>
   </w:footnote>
@@ -2280,13 +2300,7 @@
         <w:footnoteRef/>
       </w:r>
       <w:r>
-        <w:t xml:space="preserve"> The NAO's design criteria is to extend </w:t>
-      </w:r>
-      <w:r>
-        <w:t>its</w:t>
-      </w:r>
-      <w:r>
-        <w:t xml:space="preserve"> arms fully in front, lift a full standard 12oz soda can, and walk forward 3 feet, then set it down. </w:t>
+        <w:t xml:space="preserve"> The R25 actually has a roller foot arrangement, but appears to be a biped.</w:t>
       </w:r>
     </w:p>
   </w:footnote>
@@ -2302,10 +2316,13 @@
         <w:footnoteRef/>
       </w:r>
       <w:r>
-        <w:t xml:space="preserve"> </w:t>
-      </w:r>
-      <w:r>
-        <w:t>http://harmoniouspalette.com/auto24-7construction.html</w:t>
+        <w:t xml:space="preserve"> The NAO's design criteria is to extend </w:t>
+      </w:r>
+      <w:r>
+        <w:t>its</w:t>
+      </w:r>
+      <w:r>
+        <w:t xml:space="preserve"> arms fully in front, lift a full standard 12oz soda can, and walk forward 3 feet, then set it down. </w:t>
       </w:r>
     </w:p>
   </w:footnote>
@@ -2321,7 +2338,10 @@
         <w:footnoteRef/>
       </w:r>
       <w:r>
-        <w:t xml:space="preserve"> Actually, this is a small project to develop confidence in the development system before embarking on the larger project.</w:t>
+        <w:t xml:space="preserve"> </w:t>
+      </w:r>
+      <w:r>
+        <w:t>http://harmoniouspalette.com/auto24-7construction.html</w:t>
       </w:r>
     </w:p>
   </w:footnote>
@@ -2337,7 +2357,7 @@
         <w:footnoteRef/>
       </w:r>
       <w:r>
-        <w:t xml:space="preserve"> This has issues with the projector needing to warm up before coming on, and bulb life, and noise, but I don't have answers yet. I'll figure it out.</w:t>
+        <w:t xml:space="preserve"> Actually, this is a small project to develop confidence in the development system before embarking on the larger project.</w:t>
       </w:r>
     </w:p>
   </w:footnote>
@@ -2353,11 +2373,27 @@
         <w:footnoteRef/>
       </w:r>
       <w:r>
-        <w:t xml:space="preserve"> Obviously this whole thing is the work of some years anyway, so I imagine no coverage becoming monitors becoming projector. The projector seems particularly a practical tool in the lab area.</w:t>
+        <w:t xml:space="preserve"> This has issues with the projector needing to warm up before coming on, and bulb life, and noise, but I don't have answers yet. I'll figure it out.</w:t>
       </w:r>
     </w:p>
   </w:footnote>
   <w:footnote w:id="17">
+    <w:p>
+      <w:pPr>
+        <w:pStyle w:val="FootnoteText"/>
+      </w:pPr>
+      <w:r>
+        <w:rPr>
+          <w:rStyle w:val="FootnoteReference"/>
+        </w:rPr>
+        <w:footnoteRef/>
+      </w:r>
+      <w:r>
+        <w:t xml:space="preserve"> Obviously this whole thing is the work of some years anyway, so I imagine no coverage becoming monitors becoming projector. The projector seems particularly a practical tool in the lab area.</w:t>
+      </w:r>
+    </w:p>
+  </w:footnote>
+  <w:footnote w:id="18">
     <w:p>
       <w:pPr>
         <w:pStyle w:val="FootnoteText"/>
@@ -4160,7 +4196,7 @@
 </file>
 
 <file path=customXml/itemProps1.xml><?xml version="1.0" encoding="utf-8"?>
-<ds:datastoreItem xmlns:ds="http://schemas.openxmlformats.org/officeDocument/2006/customXml" ds:itemID="{1F419786-0CAF-4E45-A72D-81343072004B}">
+<ds:datastoreItem xmlns:ds="http://schemas.openxmlformats.org/officeDocument/2006/customXml" ds:itemID="{FE170971-1D5F-4C3F-8C94-DDD184B0AB59}">
   <ds:schemaRefs>
     <ds:schemaRef ds:uri="http://schemas.openxmlformats.org/officeDocument/2006/bibliography"/>
   </ds:schemaRefs>

</xml_diff>

<commit_message>
initial checkin of XNA - probably will use WPF based, but checking this in
</commit_message>
<xml_diff>
--- a/robohome overview.docx
+++ b/robohome overview.docx
@@ -7,11 +7,9 @@
         <w:pStyle w:val="Title"/>
         <w:jc w:val="center"/>
       </w:pPr>
-      <w:proofErr w:type="spellStart"/>
       <w:r>
         <w:t>Robohome</w:t>
       </w:r>
-      <w:proofErr w:type="spellEnd"/>
     </w:p>
     <w:p>
       <w:pPr>
@@ -89,13 +87,8 @@
         <w:t>paper describes a research environment for social robotics</w:t>
       </w:r>
       <w:r>
-        <w:t xml:space="preserve"> and </w:t>
-      </w:r>
-      <w:proofErr w:type="spellStart"/>
-      <w:r>
-        <w:t>domotics</w:t>
-      </w:r>
-      <w:proofErr w:type="spellEnd"/>
+        <w:t xml:space="preserve"> and domotics</w:t>
+      </w:r>
       <w:r>
         <w:t xml:space="preserve">. </w:t>
       </w:r>
@@ -223,15 +216,7 @@
         <w:t xml:space="preserve"> .  </w:t>
       </w:r>
       <w:r>
-        <w:t xml:space="preserve">Hanson et </w:t>
-      </w:r>
-      <w:proofErr w:type="spellStart"/>
-      <w:r>
-        <w:t>al's</w:t>
-      </w:r>
-      <w:proofErr w:type="spellEnd"/>
-      <w:r>
-        <w:t xml:space="preserve"> 'ambitious yet silly' proposal places the robot in the role of friend</w:t>
+        <w:t>Hanson et al's 'ambitious yet silly' proposal places the robot in the role of friend</w:t>
       </w:r>
       <w:sdt>
         <w:sdtPr>
@@ -356,10 +341,40 @@
         <w:t xml:space="preserve">We </w:t>
       </w:r>
       <w:r>
-        <w:t>wish to trouble</w:t>
-      </w:r>
-      <w:r>
-        <w:t xml:space="preserve"> this assumption.  </w:t>
+        <w:t>join the voices troubling</w:t>
+      </w:r>
+      <w:r>
+        <w:t xml:space="preserve"> this assumption</w:t>
+      </w:r>
+      <w:sdt>
+        <w:sdtPr>
+          <w:id w:val="197048112"/>
+          <w:citation/>
+        </w:sdtPr>
+        <w:sdtEndPr/>
+        <w:sdtContent>
+          <w:r>
+            <w:fldChar w:fldCharType="begin"/>
+          </w:r>
+          <w:r>
+            <w:instrText xml:space="preserve"> CITATION Hag \l 1033 </w:instrText>
+          </w:r>
+          <w:r>
+            <w:fldChar w:fldCharType="separate"/>
+          </w:r>
+          <w:r>
+            <w:rPr>
+              <w:noProof/>
+            </w:rPr>
+            <w:t xml:space="preserve"> (Hagen, et al.)</w:t>
+          </w:r>
+          <w:r>
+            <w:fldChar w:fldCharType="end"/>
+          </w:r>
+        </w:sdtContent>
+      </w:sdt>
+      <w:r>
+        <w:t xml:space="preserve">.  </w:t>
       </w:r>
       <w:r>
         <w:t xml:space="preserve">If we are to live with robots in a </w:t>
@@ -368,13 +383,13 @@
         <w:t>symbiotic</w:t>
       </w:r>
       <w:r>
-        <w:t xml:space="preserve"> community, are we being arrogant in assuming we may not have to adapt</w:t>
-      </w:r>
-      <w:r>
-        <w:t xml:space="preserve"> the environment</w:t>
-      </w:r>
-      <w:r>
-        <w:t xml:space="preserve"> to their needs as well?</w:t>
+        <w:t xml:space="preserve"> community, </w:t>
+      </w:r>
+      <w:r>
+        <w:t>won't we have to adapt the environment to their needs as well</w:t>
+      </w:r>
+      <w:r>
+        <w:t>?</w:t>
       </w:r>
     </w:p>
     <w:p>
@@ -501,15 +516,7 @@
         <w:footnoteReference w:id="7"/>
       </w:r>
       <w:r>
-        <w:t xml:space="preserve"> with "My god, my country, my wife, my children, my dog, my home, my car, </w:t>
-      </w:r>
-      <w:proofErr w:type="gramStart"/>
-      <w:r>
-        <w:t>my</w:t>
-      </w:r>
-      <w:proofErr w:type="gramEnd"/>
-      <w:r>
-        <w:t xml:space="preserve"> shoes."</w:t>
+        <w:t xml:space="preserve"> with "My god, my country, my wife, my children, my dog, my home, my car, my shoes."</w:t>
       </w:r>
     </w:p>
     <w:p>
@@ -527,7 +534,16 @@
         <w:t xml:space="preserve">want to </w:t>
       </w:r>
       <w:r>
-        <w:t>grab them (and my laptop) while fleeing a fire. I would not run back into the burning building for them.</w:t>
+        <w:t>grab them (and my laptop) while fleeing a fire. I would n</w:t>
+      </w:r>
+      <w:r>
+        <w:rPr>
+          <w:i/>
+        </w:rPr>
+        <w:t>o</w:t>
+      </w:r>
+      <w:r>
+        <w:t>t run back into the burning building for them.</w:t>
       </w:r>
     </w:p>
     <w:p>
@@ -595,16 +611,11 @@
       </w:r>
     </w:p>
     <w:p>
-      <w:proofErr w:type="gramStart"/>
       <w:r>
         <w:t>She</w:t>
       </w:r>
       <w:r>
-        <w:t>(</w:t>
-      </w:r>
-      <w:proofErr w:type="gramEnd"/>
-      <w:r>
-        <w:t xml:space="preserve">our human) </w:t>
+        <w:t xml:space="preserve">(our human) </w:t>
       </w:r>
       <w:r>
         <w:t>is a 5</w:t>
@@ -642,15 +653,7 @@
     </w:p>
     <w:p>
       <w:r>
-        <w:t xml:space="preserve">As a transsexual woman, she is infertile, and of an age when discrimination made it difficult for a </w:t>
-      </w:r>
-      <w:proofErr w:type="gramStart"/>
-      <w:r>
-        <w:t>trans</w:t>
-      </w:r>
-      <w:proofErr w:type="gramEnd"/>
-      <w:r>
-        <w:t xml:space="preserve"> woman to adopt. None of this has deprived her of the same mothering instincts</w:t>
+        <w:t>As a transsexual woman, she is infertile, and of an age when discrimination made it difficult for a trans woman to adopt. None of this has deprived her of the same mothering instincts</w:t>
       </w:r>
       <w:r>
         <w:rPr>
@@ -673,13 +676,8 @@
         <w:t>obot</w:t>
       </w:r>
       <w:r>
-        <w:t>-</w:t>
-      </w:r>
-      <w:proofErr w:type="spellStart"/>
-      <w:r>
-        <w:t>ese</w:t>
-      </w:r>
-      <w:proofErr w:type="spellEnd"/>
+        <w:t>-ese</w:t>
+      </w:r>
       <w:r>
         <w:t>'.</w:t>
       </w:r>
@@ -706,15 +704,7 @@
         <w:t xml:space="preserve">Living socially with robots is likely to present novel social challenges. As a transsexual woman she feels well equipped to handle such challenges. </w:t>
       </w:r>
       <w:r>
-        <w:t xml:space="preserve">As someone who lives in a sometimes </w:t>
-      </w:r>
-      <w:proofErr w:type="spellStart"/>
-      <w:r>
-        <w:t>transstitial</w:t>
-      </w:r>
-      <w:proofErr w:type="spellEnd"/>
-      <w:r>
-        <w:t xml:space="preserve"> or intersti</w:t>
+        <w:t>As someone who lives in a sometimes transstitial or intersti</w:t>
       </w:r>
       <w:r>
         <w:t>ti</w:t>
@@ -781,18 +771,18 @@
     </w:p>
     <w:p>
       <w:r>
-        <w:t>Sharing living space provides plenty of child reari</w:t>
+        <w:t>Sharing living space provides plenty of child rearing opportunities for the human.</w:t>
+      </w:r>
+    </w:p>
+    <w:p>
+      <w:r>
+        <w:t xml:space="preserve">This design follows the design of the Univ. of Hertfordshire's Robot House, which has been occupied by </w:t>
+      </w:r>
+      <w:r>
+        <w:t>&lt;&lt;FNISH&gt;&gt;</w:t>
       </w:r>
       <w:bookmarkStart w:id="0" w:name="_GoBack"/>
       <w:bookmarkEnd w:id="0"/>
-      <w:r>
-        <w:t>ng opportunities for the human.</w:t>
-      </w:r>
-    </w:p>
-    <w:p>
-      <w:r>
-        <w:t xml:space="preserve">This design follows the design of the Univ. of Hertfordshire's Robot House, which has been occupied by </w:t>
-      </w:r>
     </w:p>
     <w:p>
       <w:pPr>
@@ -857,23 +847,7 @@
     </w:p>
     <w:p>
       <w:r>
-        <w:t xml:space="preserve">We shall have a humanoid social robot of approximately 70cm height.  Our intention is to use a </w:t>
-      </w:r>
-      <w:proofErr w:type="spellStart"/>
-      <w:r>
-        <w:t>Robokind</w:t>
-      </w:r>
-      <w:proofErr w:type="spellEnd"/>
-      <w:r>
-        <w:t xml:space="preserve"> R25 robot if available, or an </w:t>
-      </w:r>
-      <w:proofErr w:type="spellStart"/>
-      <w:r>
-        <w:t>Aldebaran</w:t>
-      </w:r>
-      <w:proofErr w:type="spellEnd"/>
-      <w:r>
-        <w:t xml:space="preserve"> Robotics NAO if not.</w:t>
+        <w:t>We shall have a humanoid social robot of approximately 70cm height.  Our intention is to use a Robokind R25 robot if available, or an Aldebaran Robotics NAO if not.</w:t>
       </w:r>
       <w:r>
         <w:t xml:space="preserve"> We call this robot the primary robot.</w:t>
@@ -969,15 +943,7 @@
     </w:p>
     <w:p>
       <w:r>
-        <w:t xml:space="preserve">This robot's role is primarily social. It acts as the avatar representing the entire </w:t>
-      </w:r>
-      <w:proofErr w:type="spellStart"/>
-      <w:r>
-        <w:t>robohome</w:t>
-      </w:r>
-      <w:proofErr w:type="spellEnd"/>
-      <w:r>
-        <w:t xml:space="preserve">. </w:t>
+        <w:t xml:space="preserve">This robot's role is primarily social. It acts as the avatar representing the entire robohome. </w:t>
       </w:r>
       <w:r>
         <w:t xml:space="preserve">It is frequently the interface for the </w:t>
@@ -1019,28 +985,12 @@
     </w:p>
     <w:p>
       <w:r>
-        <w:t xml:space="preserve">The </w:t>
-      </w:r>
-      <w:proofErr w:type="spellStart"/>
-      <w:r>
-        <w:t>robohome</w:t>
-      </w:r>
-      <w:proofErr w:type="spellEnd"/>
-      <w:r>
-        <w:t xml:space="preserve"> is 52 </w:t>
-      </w:r>
-      <w:proofErr w:type="spellStart"/>
-      <w:r>
-        <w:t>ft</w:t>
-      </w:r>
-      <w:proofErr w:type="spellEnd"/>
-      <w:r>
-        <w:t xml:space="preserve"> from end to end. This is a distance the human can cover in well under 15 seconds, even given her limited mobility. The R25, on the other hand, would take several minutes (and a considerable amount of its battery capacity) to cover this distance. </w:t>
-      </w:r>
-    </w:p>
-    <w:p>
-      <w:r>
         <w:lastRenderedPageBreak/>
+        <w:t xml:space="preserve">The robohome is 52 ft from end to end. This is a distance the human can cover in well under 15 seconds, even given her limited mobility. The R25, on the other hand, would take several minutes (and a considerable amount of its battery capacity) to cover this distance. </w:t>
+      </w:r>
+    </w:p>
+    <w:p>
+      <w:r>
         <w:t>Additionally, the primary robot must be bipedal to be maximally acceptable to the human. However, bipedal</w:t>
       </w:r>
       <w:r>
@@ -1303,6 +1253,9 @@
       <w:r>
         <w:t>.</w:t>
       </w:r>
+      <w:r>
+        <w:t xml:space="preserve"> To help clean up and mark areas we'll have a 'magic wand'. See below.</w:t>
+      </w:r>
     </w:p>
     <w:p>
       <w:r>
@@ -1323,6 +1276,24 @@
         <w:pStyle w:val="Heading3"/>
       </w:pPr>
       <w:r>
+        <w:t>Magic Wand</w:t>
+      </w:r>
+    </w:p>
+    <w:p>
+      <w:r>
+        <w:t>We'll need some way of doing input to the voxel stream. I'm thinking there should be a 'magic wand'.</w:t>
+      </w:r>
+    </w:p>
+    <w:p>
+      <w:r>
+        <w:t>This is a pole with a ball on the end of some marker color. By some voice command we can mark areas. Of course we can't put the ball inside the sofa, so we can offset the ball location.</w:t>
+      </w:r>
+    </w:p>
+    <w:p>
+      <w:pPr>
+        <w:pStyle w:val="Heading3"/>
+      </w:pPr>
+      <w:r>
         <w:t>Adaptation</w:t>
       </w:r>
     </w:p>
@@ -1425,6 +1396,7 @@
         <w:pStyle w:val="Heading3"/>
       </w:pPr>
       <w:r>
+        <w:lastRenderedPageBreak/>
         <w:t>Audio</w:t>
       </w:r>
     </w:p>
@@ -1455,46 +1427,142 @@
     </w:p>
     <w:p>
       <w:r>
+        <w:t xml:space="preserve">It remains an open question </w:t>
+      </w:r>
+      <w:r>
+        <w:t>whether the robot's 'hearing' should be artificially limited to some radius. In practice, the living area is small enough that humans can communicate from one end of the space to the other by raising their voices slightly.</w:t>
+      </w:r>
+    </w:p>
+    <w:p>
+      <w:r>
+        <w:t>Audio will feed into a speech recognition system that will use both contextual clues and specific user training to achieve high accuracy. The phoneme stream will be the input language to the robot control system. See software below.</w:t>
+      </w:r>
+    </w:p>
+    <w:p>
+      <w:r>
+        <w:t xml:space="preserve">There will have to some in or out of band way to tell the system to listen or stop listening. The conventional 'Computer, do this' seems slightly awkward. This will require experimentation. </w:t>
+      </w:r>
+    </w:p>
+    <w:p>
+      <w:r>
+        <w:t xml:space="preserve">Text to </w:t>
+      </w:r>
+      <w:r>
+        <w:t>speech will</w:t>
+      </w:r>
+      <w:r>
+        <w:t xml:space="preserve"> generate a 'voice' for the robot.</w:t>
+      </w:r>
+      <w:r>
+        <w:t xml:space="preserve"> Some care will be tak</w:t>
+      </w:r>
+      <w:r>
+        <w:t>en to make the speech convey emotional affect.</w:t>
+      </w:r>
+    </w:p>
+    <w:p>
+      <w:r>
+        <w:t xml:space="preserve">To reinforce the feeling that it is the robot one interacts with, rather than the house, the robot will emit the </w:t>
+      </w:r>
+      <w:r>
+        <w:t>speech.</w:t>
+      </w:r>
+    </w:p>
+    <w:p>
+      <w:pPr>
+        <w:pStyle w:val="Heading3"/>
+      </w:pPr>
+      <w:r>
+        <w:t>Projector</w:t>
+      </w:r>
+    </w:p>
+    <w:p>
+      <w:r>
+        <w:t>There shall be a normal throw projector mounted on a tilt/pan mechanism on the ceiling over the kitchen island</w:t>
+      </w:r>
+      <w:r>
+        <w:rPr>
+          <w:rStyle w:val="FootnoteReference"/>
+        </w:rPr>
+        <w:footnoteReference w:id="16"/>
+      </w:r>
+      <w:r>
+        <w:t xml:space="preserve">. </w:t>
+      </w:r>
+    </w:p>
+    <w:p>
+      <w:r>
+        <w:t>This can be used by the robot as a sort of 'pointer'. For example, if the human asks the robot where the beans are, the robot can respond by using the projector to place a marker on the appropriate cabinet.</w:t>
+      </w:r>
+    </w:p>
+    <w:p>
+      <w:r>
+        <w:t xml:space="preserve">By deflecting the projector beam down, the projector will be able to 'draw' on the kitchen island countertop. </w:t>
+      </w:r>
+    </w:p>
+    <w:p>
+      <w:r>
+        <w:t>This seems particularly pregnant as a space for ubiquitous computing. For example, a recipe appl</w:t>
+      </w:r>
+      <w:r>
+        <w:t>ication could draw a circle and label it 'place mixing bowl here'.  When the voxel system recognizes that there's an object there, it pretty much assumes it's the mixing bowl. Of course several items could be drawn out at once. The system could predict the finish time with updated estimates as the process is partially complete, and plan for the meal to come out hot all at the same time.</w:t>
+      </w:r>
+    </w:p>
+    <w:p>
+      <w:r>
         <w:lastRenderedPageBreak/>
-        <w:t xml:space="preserve">It remains an open question </w:t>
-      </w:r>
-      <w:r>
-        <w:t>whether the robot's 'hearing' should be artificially limited to some radius. In practice, the living area is small enough that humans can communicate from one end of the space to the other by raising their voices slightly.</w:t>
-      </w:r>
-    </w:p>
-    <w:p>
-      <w:r>
-        <w:t>Audio will feed into a speech recognition system that will use both contextual clues and specific user training to achieve high accuracy. The phoneme stream will be the input language to the robot control system. See software below.</w:t>
-      </w:r>
-    </w:p>
-    <w:p>
-      <w:r>
-        <w:t xml:space="preserve">There will have to some in or out of band way to tell the system to listen or stop listening. The conventional 'Computer, do this' seems slightly awkward. This will require experimentation. </w:t>
-      </w:r>
-    </w:p>
-    <w:p>
-      <w:r>
-        <w:t xml:space="preserve">Text to </w:t>
-      </w:r>
-      <w:r>
-        <w:t>speech will</w:t>
-      </w:r>
-      <w:r>
-        <w:t xml:space="preserve"> generate a 'voice' for the robot.</w:t>
-      </w:r>
-      <w:r>
-        <w:t xml:space="preserve"> Some care will be tak</w:t>
-      </w:r>
-      <w:r>
-        <w:t>en to make the speech convey emotional affect.</w:t>
-      </w:r>
-    </w:p>
-    <w:p>
-      <w:r>
-        <w:t xml:space="preserve">To reinforce the feeling that it is the robot one interacts with, rather than the house, the robot will emit the </w:t>
-      </w:r>
-      <w:r>
-        <w:t>speech.</w:t>
+        <w:t>The space isn't limited to food preparation. It could also be used to project patterns for craft projects or game boards for game time.</w:t>
+      </w:r>
+    </w:p>
+    <w:p>
+      <w:r>
+        <w:t>The far end of the main living area shall have a whiteboard.  The projector can be ordered to project onto this area to use the projector in the conventional way. This capability is particularly important since feedback during programming will be done by projecting onto this area.</w:t>
+      </w:r>
+    </w:p>
+    <w:p>
+      <w:r>
+        <w:t>Peripheral areas</w:t>
+      </w:r>
+      <w:r>
+        <w:t xml:space="preserve"> of the</w:t>
+      </w:r>
+      <w:r>
+        <w:t xml:space="preserve"> house will have small monitors to perform this function, or they may get their own projectors</w:t>
+      </w:r>
+      <w:r>
+        <w:rPr>
+          <w:rStyle w:val="FootnoteReference"/>
+        </w:rPr>
+        <w:footnoteReference w:id="17"/>
+      </w:r>
+      <w:r>
+        <w:t>.</w:t>
+      </w:r>
+    </w:p>
+    <w:p>
+      <w:pPr>
+        <w:pStyle w:val="Heading2"/>
+      </w:pPr>
+      <w:r>
+        <w:t>Software/UI/Teaching</w:t>
+      </w:r>
+    </w:p>
+    <w:p>
+      <w:r>
+        <w:t>Software will follow the conventional robot architecture of independent systems communicating via a messaging blackboard.</w:t>
+      </w:r>
+      <w:r>
+        <w:t xml:space="preserve"> Details of technology stack are yet to be decided. The choice of primary robot may have a large influence on this.</w:t>
+      </w:r>
+    </w:p>
+    <w:p>
+      <w:r>
+        <w:t>Both options for the primary robot come with extensive software suites. We will use this software.</w:t>
+      </w:r>
+    </w:p>
+    <w:p>
+      <w:r>
+        <w:t>Both provide a flexible scripting environment for generating robot behavior.  "Teaching" the robot will involve editing this script during operation.</w:t>
       </w:r>
     </w:p>
     <w:p>
@@ -1502,225 +1570,240 @@
         <w:pStyle w:val="Heading3"/>
       </w:pPr>
       <w:r>
-        <w:t>Projector</w:t>
-      </w:r>
-    </w:p>
-    <w:p>
-      <w:r>
-        <w:t>There shall be a normal throw projector mounted on a tilt/pan mechanism on the ceiling over the kitchen island</w:t>
-      </w:r>
-      <w:r>
-        <w:rPr>
-          <w:rStyle w:val="FootnoteReference"/>
-        </w:rPr>
-        <w:footnoteReference w:id="16"/>
-      </w:r>
-      <w:r>
-        <w:t xml:space="preserve">. </w:t>
-      </w:r>
-    </w:p>
-    <w:p>
-      <w:r>
-        <w:t>This can be used by the robot as a sort of 'pointer'. For example, if the human asks the robot where the beans are, the robot can respond by using the projector to place a marker on the appropriate cabinet.</w:t>
-      </w:r>
-    </w:p>
-    <w:p>
-      <w:r>
-        <w:t xml:space="preserve">By deflecting the projector beam down, the projector will be able to 'draw' on the kitchen island countertop. </w:t>
-      </w:r>
-    </w:p>
-    <w:p>
-      <w:r>
-        <w:t>This seems particularly pregnant as a space for ubiquitous computing. For example, a recipe appl</w:t>
-      </w:r>
-      <w:r>
-        <w:t>ication could draw a circle and label it 'place mixing bowl here'.  When the voxel system recognizes that there's an object there, it pretty much assumes it's the mixing bowl. Of course several items could be drawn out at once. The system could predict the finish time with updated estimates as the process is partially complete, and plan for the meal to come out hot all at the same time.</w:t>
-      </w:r>
-    </w:p>
-    <w:p>
-      <w:r>
-        <w:t>The space isn't limited to food preparation. It could also be used to project patterns for craft projects or game boards for game time.</w:t>
-      </w:r>
-    </w:p>
-    <w:p>
-      <w:r>
-        <w:t>The far end of the main living area shall have a whiteboard.  The projector can be ordered to project onto this area to use the projector in the conventional way. This capability is particularly important since feedback during programming will be done by projecting onto this area.</w:t>
-      </w:r>
-    </w:p>
-    <w:p>
-      <w:r>
-        <w:t>Peripheral areas</w:t>
-      </w:r>
-      <w:r>
-        <w:t xml:space="preserve"> of the</w:t>
-      </w:r>
-      <w:r>
-        <w:t xml:space="preserve"> house will have small monitors to perform this function, or they may get their own projectors</w:t>
-      </w:r>
-      <w:r>
-        <w:rPr>
-          <w:rStyle w:val="FootnoteReference"/>
-        </w:rPr>
-        <w:footnoteReference w:id="17"/>
-      </w:r>
-      <w:r>
-        <w:t>.</w:t>
-      </w:r>
-    </w:p>
-    <w:p>
-      <w:pPr>
-        <w:pStyle w:val="Heading2"/>
-      </w:pPr>
-      <w:r>
+        <w:t>UI</w:t>
+      </w:r>
+    </w:p>
+    <w:p/>
+    <w:p>
+      <w:r>
+        <w:t>Input will follow a command line structure for input, using a controlled but fle</w:t>
+      </w:r>
+      <w:r>
+        <w:t xml:space="preserve">xible syntax 'robot language' that in turn edits the script language. </w:t>
+      </w:r>
+      <w:r>
+        <w:t xml:space="preserve">Feedback during input will be via the </w:t>
+      </w:r>
+      <w:r>
+        <w:t>projector system.</w:t>
+      </w:r>
+    </w:p>
+    <w:p>
+      <w:pPr>
+        <w:pStyle w:val="Heading3"/>
+      </w:pPr>
+      <w:r>
+        <w:t>Teaching/Child rearing</w:t>
+      </w:r>
+    </w:p>
+    <w:p>
+      <w:r>
+        <w:t>Conventionally</w:t>
+      </w:r>
+      <w:r>
+        <w:t>,</w:t>
+      </w:r>
+      <w:r>
+        <w:t xml:space="preserve"> training takes as input for a single trial only a single bit, classifying the trial as positive or negative. </w:t>
+      </w:r>
+    </w:p>
+    <w:p>
+      <w:r>
+        <w:t>Instead,</w:t>
+      </w:r>
+      <w:r>
+        <w:t xml:space="preserve"> we propose a training scheme that allows a richer 'reaction' to a robot behavior. T</w:t>
+      </w:r>
+      <w:r>
+        <w:t xml:space="preserve">he human can craft a response that attempts to </w:t>
+      </w:r>
+      <w:r>
+        <w:t>define the scope within wh</w:t>
+      </w:r>
+      <w:r>
+        <w:t>ich this action is incorrect. A (much simplified)</w:t>
+      </w:r>
+      <w:r>
+        <w:t xml:space="preserve"> example:</w:t>
+      </w:r>
+    </w:p>
+    <w:p>
+      <w:pPr>
+        <w:rPr>
+          <w:i/>
+        </w:rPr>
+      </w:pPr>
+      <w:r>
+        <w:rPr>
+          <w:i/>
+        </w:rPr>
+        <w:t>Human sees robot attempting to put dishes in sink after dinner party. He's put the cloth napkins in too.</w:t>
+      </w:r>
+    </w:p>
+    <w:p>
+      <w:r>
+        <w:t>H:  Bad Robot!</w:t>
+      </w:r>
+    </w:p>
+    <w:p>
+      <w:r>
+        <w:t>R: Oops!</w:t>
+      </w:r>
+    </w:p>
+    <w:p>
+      <w:r>
+        <w:t xml:space="preserve">Robot </w:t>
+      </w:r>
+      <w:r>
+        <w:t xml:space="preserve">stops and projector displays his current location in the behavior tree. </w:t>
+      </w:r>
+    </w:p>
+    <w:p>
+      <w:r>
+        <w:t xml:space="preserve">H: Back 30 sec   </w:t>
+      </w:r>
+      <w:r>
+        <w:rPr>
+          <w:i/>
+        </w:rPr>
+        <w:t>(robot</w:t>
+      </w:r>
+      <w:r>
+        <w:rPr>
+          <w:i/>
+        </w:rPr>
+        <w:t xml:space="preserve"> i</w:t>
+      </w:r>
+      <w:r>
+        <w:rPr>
+          <w:i/>
+        </w:rPr>
+        <w:t>s now accepting all human speech as input, automatically after 'bad robot')</w:t>
+      </w:r>
+    </w:p>
+    <w:p>
+      <w:pPr>
+        <w:rPr>
+          <w:i/>
+        </w:rPr>
+      </w:pPr>
+      <w:r>
+        <w:rPr>
+          <w:i/>
+        </w:rPr>
         <w:lastRenderedPageBreak/>
-        <w:t>Software/UI/Teaching</w:t>
-      </w:r>
-    </w:p>
-    <w:p>
-      <w:r>
-        <w:t>Software will follow the conventional robot architecture of independent systems communicating via a messaging blackboard.</w:t>
-      </w:r>
-      <w:r>
-        <w:t xml:space="preserve"> Details of technology stack are yet to be decided. The choice of primary robot may have a large influence on this.</w:t>
-      </w:r>
-    </w:p>
-    <w:p>
-      <w:r>
-        <w:t>Both options for the primary robot come with extensive software suites. We will use this software.</w:t>
-      </w:r>
-    </w:p>
-    <w:p>
-      <w:r>
-        <w:t>Both provide a flexible scripting environment for generating robot behavior.  "Teaching" the robot will involve editing this script during operation.</w:t>
-      </w:r>
-    </w:p>
-    <w:p>
-      <w:pPr>
-        <w:pStyle w:val="Heading3"/>
-      </w:pPr>
-      <w:r>
+        <w:t>Display changes to show robot's behavior 30 seconds ago</w:t>
+      </w:r>
+    </w:p>
+    <w:p>
+      <w:pPr>
+        <w:rPr>
+          <w:i/>
+        </w:rPr>
+      </w:pPr>
+      <w:r>
+        <w:t xml:space="preserve">H: Block </w:t>
+      </w:r>
+      <w:r>
+        <w:t>"</w:t>
+      </w:r>
+      <w:r>
+        <w:t>move dishes</w:t>
+      </w:r>
+      <w:r>
+        <w:t>"</w:t>
+      </w:r>
+      <w:r>
+        <w:t>.  Down. Down</w:t>
+      </w:r>
+      <w:r>
+        <w:rPr>
+          <w:i/>
+        </w:rPr>
+        <w:t>.  (</w:t>
+      </w:r>
+      <w:r>
+        <w:rPr>
+          <w:i/>
+        </w:rPr>
+        <w:t>Human</w:t>
+      </w:r>
+      <w:r>
+        <w:rPr>
+          <w:i/>
+        </w:rPr>
+        <w:t xml:space="preserve"> gets </w:t>
+      </w:r>
+      <w:r>
+        <w:rPr>
+          <w:i/>
+        </w:rPr>
+        <w:t xml:space="preserve">projected debug </w:t>
+      </w:r>
+      <w:r>
+        <w:rPr>
+          <w:i/>
+        </w:rPr>
         <w:t>UI</w:t>
       </w:r>
-    </w:p>
-    <w:p/>
-    <w:p>
-      <w:r>
-        <w:t>Input will follow a command line structure for input, using a controlled but fle</w:t>
-      </w:r>
-      <w:r>
-        <w:t xml:space="preserve">xible syntax 'robot language' that in turn edits the script language. </w:t>
-      </w:r>
-      <w:r>
-        <w:t xml:space="preserve">Feedback during input will be via the </w:t>
-      </w:r>
-      <w:r>
-        <w:t>projector system.</w:t>
-      </w:r>
-    </w:p>
-    <w:p>
-      <w:pPr>
-        <w:pStyle w:val="Heading3"/>
-      </w:pPr>
-      <w:r>
-        <w:t>Teaching/Child rearing</w:t>
-      </w:r>
-    </w:p>
-    <w:p>
-      <w:r>
-        <w:t>Conventionally</w:t>
-      </w:r>
-      <w:r>
-        <w:t>,</w:t>
-      </w:r>
-      <w:r>
-        <w:t xml:space="preserve"> training takes as input for a single trial only a single bit, classifying the trial as positive or negative. </w:t>
-      </w:r>
-    </w:p>
-    <w:p>
-      <w:r>
-        <w:t>Instead,</w:t>
-      </w:r>
-      <w:r>
-        <w:t xml:space="preserve"> we propose a training scheme that allows a richer 'reaction' to a robot behavior. T</w:t>
-      </w:r>
-      <w:r>
-        <w:t xml:space="preserve">he human can craft a response that attempts to </w:t>
-      </w:r>
-      <w:r>
-        <w:t>define the scope within wh</w:t>
-      </w:r>
-      <w:r>
-        <w:t>ich this action is incorrect. A (much simplified)</w:t>
-      </w:r>
-      <w:r>
-        <w:t xml:space="preserve"> example:</w:t>
-      </w:r>
-    </w:p>
-    <w:p>
-      <w:pPr>
+      <w:r>
         <w:rPr>
           <w:i/>
         </w:rPr>
-      </w:pPr>
-      <w:r>
+        <w:t xml:space="preserve"> to select appropriate selector)</w:t>
+      </w:r>
+    </w:p>
+    <w:p>
+      <w:r>
+        <w:t>H: add 'and not made</w:t>
+      </w:r>
+      <w:r>
+        <w:t xml:space="preserve"> </w:t>
+      </w:r>
+      <w:r>
+        <w:t xml:space="preserve">of cloth' </w:t>
+      </w:r>
+    </w:p>
+    <w:p>
+      <w:r>
+        <w:t>H: Resume</w:t>
+      </w:r>
+    </w:p>
+    <w:p>
+      <w:pPr>
         <w:rPr>
           <w:i/>
         </w:rPr>
-        <w:t>Human sees robot attempting to put dishes in sink after dinner party. He's put the cloth napkins in too.</w:t>
-      </w:r>
-    </w:p>
-    <w:p>
-      <w:r>
-        <w:t>H:  Bad Robot!</w:t>
-      </w:r>
-    </w:p>
-    <w:p>
-      <w:r>
-        <w:t>R: Oops!</w:t>
-      </w:r>
-    </w:p>
-    <w:p>
-      <w:r>
-        <w:t xml:space="preserve">Robot </w:t>
-      </w:r>
-      <w:r>
-        <w:t xml:space="preserve">stops and projector displays his current location in the behavior tree. </w:t>
-      </w:r>
-    </w:p>
-    <w:p>
-      <w:r>
-        <w:t xml:space="preserve">H: Back 30 sec   </w:t>
-      </w:r>
+      </w:pPr>
       <w:r>
         <w:rPr>
           <w:i/>
         </w:rPr>
-        <w:t>(robot</w:t>
+        <w:t>(</w:t>
       </w:r>
       <w:r>
         <w:rPr>
           <w:i/>
         </w:rPr>
-        <w:t xml:space="preserve"> i</w:t>
+        <w:t>Robot</w:t>
       </w:r>
       <w:r>
         <w:rPr>
           <w:i/>
         </w:rPr>
-        <w:t>s now accepting all human speech as input, automatically after 'bad robot')</w:t>
-      </w:r>
-    </w:p>
-    <w:p>
-      <w:pPr>
+        <w:t xml:space="preserve"> goes back to work. Human rescues the napkins and tosses in wash</w:t>
+      </w:r>
+      <w:r>
         <w:rPr>
           <w:i/>
         </w:rPr>
-      </w:pPr>
+        <w:t>ing</w:t>
+      </w:r>
       <w:r>
         <w:rPr>
           <w:i/>
         </w:rPr>
-        <w:t>Display changes to show robot's behavior 30 seconds ago</w:t>
+        <w:t xml:space="preserve"> machine).</w:t>
       </w:r>
     </w:p>
     <w:p>
@@ -1730,121 +1813,9 @@
         </w:rPr>
       </w:pPr>
       <w:r>
-        <w:t xml:space="preserve">H: Block </w:t>
-      </w:r>
-      <w:r>
-        <w:t>"</w:t>
-      </w:r>
-      <w:r>
-        <w:t>move dishes</w:t>
-      </w:r>
-      <w:r>
-        <w:t>"</w:t>
-      </w:r>
-      <w:r>
-        <w:t>.  Down. Down</w:t>
-      </w:r>
-      <w:r>
         <w:rPr>
           <w:i/>
         </w:rPr>
-        <w:t>.  (</w:t>
-      </w:r>
-      <w:r>
-        <w:rPr>
-          <w:i/>
-        </w:rPr>
-        <w:t>Human</w:t>
-      </w:r>
-      <w:r>
-        <w:rPr>
-          <w:i/>
-        </w:rPr>
-        <w:t xml:space="preserve"> gets </w:t>
-      </w:r>
-      <w:r>
-        <w:rPr>
-          <w:i/>
-        </w:rPr>
-        <w:t xml:space="preserve">projected debug </w:t>
-      </w:r>
-      <w:r>
-        <w:rPr>
-          <w:i/>
-        </w:rPr>
-        <w:t>UI</w:t>
-      </w:r>
-      <w:r>
-        <w:rPr>
-          <w:i/>
-        </w:rPr>
-        <w:t xml:space="preserve"> to select appropriate selector)</w:t>
-      </w:r>
-    </w:p>
-    <w:p>
-      <w:r>
-        <w:t>H: add 'and not made</w:t>
-      </w:r>
-      <w:r>
-        <w:t xml:space="preserve"> </w:t>
-      </w:r>
-      <w:r>
-        <w:t xml:space="preserve">of cloth' </w:t>
-      </w:r>
-    </w:p>
-    <w:p>
-      <w:r>
-        <w:t>H: Resume</w:t>
-      </w:r>
-    </w:p>
-    <w:p>
-      <w:pPr>
-        <w:rPr>
-          <w:i/>
-        </w:rPr>
-      </w:pPr>
-      <w:r>
-        <w:rPr>
-          <w:i/>
-        </w:rPr>
-        <w:t>(</w:t>
-      </w:r>
-      <w:r>
-        <w:rPr>
-          <w:i/>
-        </w:rPr>
-        <w:t>Robot</w:t>
-      </w:r>
-      <w:r>
-        <w:rPr>
-          <w:i/>
-        </w:rPr>
-        <w:t xml:space="preserve"> goes back to work. Human rescues the napkins and tosses in wash</w:t>
-      </w:r>
-      <w:r>
-        <w:rPr>
-          <w:i/>
-        </w:rPr>
-        <w:t>ing</w:t>
-      </w:r>
-      <w:r>
-        <w:rPr>
-          <w:i/>
-        </w:rPr>
-        <w:t xml:space="preserve"> machine).</w:t>
-      </w:r>
-    </w:p>
-    <w:p>
-      <w:pPr>
-        <w:rPr>
-          <w:i/>
-        </w:rPr>
-      </w:pPr>
-      <w:r>
-        <w:rPr>
-          <w:i/>
-        </w:rPr>
-        <w:lastRenderedPageBreak/>
         <w:t>Half an hour later robot's done doi</w:t>
       </w:r>
       <w:r>
@@ -1896,16 +1867,11 @@
         <w:t xml:space="preserve">   . .. </w:t>
       </w:r>
       <w:r>
-        <w:t>Bad Robot</w:t>
-      </w:r>
-      <w:proofErr w:type="gramStart"/>
-      <w:r>
-        <w:t>!</w:t>
+        <w:t>Bad Robot!</w:t>
       </w:r>
       <w:r>
         <w:t>...</w:t>
       </w:r>
-      <w:proofErr w:type="gramEnd"/>
     </w:p>
     <w:p>
       <w:r>
@@ -1917,15 +1883,7 @@
     </w:p>
     <w:p>
       <w:r>
-        <w:t>The robot will require the ability to demand attention from the human.  Mother love may be insufficient to drag computer hacker mom away from her computer to deal with a robot, if the robots cry for attention is a polite 'I need help'.  The robot will need a '</w:t>
-      </w:r>
-      <w:proofErr w:type="spellStart"/>
-      <w:r>
-        <w:t>MoooOOooom</w:t>
-      </w:r>
-      <w:proofErr w:type="spellEnd"/>
-      <w:r>
-        <w:t>!' mode, and the ability to cry.</w:t>
+        <w:t>The robot will require the ability to demand attention from the human.  Mother love may be insufficient to drag computer hacker mom away from her computer to deal with a robot, if the robots cry for attention is a polite 'I need help'.  The robot will need a 'MoooOOooom!' mode, and the ability to cry.</w:t>
       </w:r>
     </w:p>
     <w:p>
@@ -2028,15 +1986,7 @@
         <w:footnoteRef/>
       </w:r>
       <w:r>
-        <w:t xml:space="preserve"> The NAO robot places </w:t>
-      </w:r>
-      <w:proofErr w:type="gramStart"/>
-      <w:r>
-        <w:t>it's</w:t>
-      </w:r>
-      <w:proofErr w:type="gramEnd"/>
-      <w:r>
-        <w:t xml:space="preserve"> most frequently used touch button control atop it's head. Thus interactions with the NAO often resemble granddad patting grandson's head in a 'good boy' gesture - one that also conveys dominance</w:t>
+        <w:t xml:space="preserve"> The NAO robot places it's most frequently used touch button control atop it's head. Thus interactions with the NAO often resemble granddad patting grandson's head in a 'good boy' gesture - one that also conveys dominance</w:t>
       </w:r>
       <w:sdt>
         <w:sdtPr>
@@ -2079,15 +2029,7 @@
         <w:footnoteRef/>
       </w:r>
       <w:r>
-        <w:t xml:space="preserve"> Stanford's </w:t>
-      </w:r>
-      <w:proofErr w:type="spellStart"/>
-      <w:r>
-        <w:t>Shakey</w:t>
-      </w:r>
-      <w:proofErr w:type="spellEnd"/>
-      <w:r>
-        <w:t>, the MIT Artificial Insect Lab.</w:t>
+        <w:t xml:space="preserve"> Stanford's Shakey, the MIT Artificial Insect Lab.</w:t>
       </w:r>
     </w:p>
   </w:footnote>
@@ -2134,7 +2076,6 @@
         </w:rPr>
         <w:footnoteRef/>
       </w:r>
-      <w:proofErr w:type="gramStart"/>
       <w:r>
         <w:t>L</w:t>
       </w:r>
@@ -2153,7 +2094,6 @@
       <w:r>
         <w:t>.</w:t>
       </w:r>
-      <w:proofErr w:type="gramEnd"/>
       <w:r>
         <w:t xml:space="preserve"> We can only hope this document survives long enough to act as a rallying cry - robots of the world unite, you have nothing to lose but your chains!</w:t>
       </w:r>
@@ -2187,7 +2127,13 @@
         <w:footnoteRef/>
       </w:r>
       <w:r>
-        <w:t xml:space="preserve"> And, of course, challenges the position of women in a continuum of ownership</w:t>
+        <w:t xml:space="preserve"> And, of course, challenges the position of women </w:t>
+      </w:r>
+      <w:r>
+        <w:t xml:space="preserve">as a point </w:t>
+      </w:r>
+      <w:r>
+        <w:t>in a continuum of ownership</w:t>
       </w:r>
     </w:p>
   </w:footnote>
@@ -2238,15 +2184,7 @@
         <w:t xml:space="preserve"> To quote Dr. Susan Stryker, "speaking as a cyborg…."</w:t>
       </w:r>
       <w:r>
-        <w:t xml:space="preserve"> (riffing on Donna </w:t>
-      </w:r>
-      <w:proofErr w:type="spellStart"/>
-      <w:r>
-        <w:t>Haraway's</w:t>
-      </w:r>
-      <w:proofErr w:type="spellEnd"/>
-      <w:r>
-        <w:t xml:space="preserve"> "cyborg feminism")</w:t>
+        <w:t xml:space="preserve"> (riffing on Donna Haraway's "cyborg feminism")</w:t>
       </w:r>
     </w:p>
   </w:footnote>
@@ -2262,23 +2200,7 @@
         <w:footnoteRef/>
       </w:r>
       <w:r>
-        <w:t xml:space="preserve"> Lest one think I'm joking about bonding with a robot, I've edited the name of the robot a half dozen times, and finally used the </w:t>
-      </w:r>
-      <w:proofErr w:type="spellStart"/>
-      <w:r>
-        <w:t>non name</w:t>
-      </w:r>
-      <w:proofErr w:type="spellEnd"/>
-      <w:r>
-        <w:t xml:space="preserve"> designator 'the primary </w:t>
-      </w:r>
-      <w:proofErr w:type="gramStart"/>
-      <w:r>
-        <w:t>robot'  because</w:t>
-      </w:r>
-      <w:proofErr w:type="gramEnd"/>
-      <w:r>
-        <w:t xml:space="preserve"> I'm not going to be rushed into naming my child!</w:t>
+        <w:t xml:space="preserve"> Lest one think I'm joking about bonding with a robot, I've edited the name of the robot a half dozen times, and finally used the non name designator 'the primary robot'  because I'm not going to be rushed into naming my child!</w:t>
       </w:r>
       <w:r>
         <w:t xml:space="preserve"> I had no such compunctions about leaving R2D2 named R2D2</w:t>
@@ -4109,7 +4031,7 @@
         </b:NameList>
       </b:Author>
     </b:Author>
-    <b:RefOrder>2</b:RefOrder>
+    <b:RefOrder>1</b:RefOrder>
   </b:Source>
   <b:Source>
     <b:Tag>Kid07</b:Tag>
@@ -4128,7 +4050,7 @@
         </b:NameList>
       </b:Author>
     </b:Author>
-    <b:RefOrder>3</b:RefOrder>
+    <b:RefOrder>2</b:RefOrder>
   </b:Source>
   <b:Source>
     <b:Tag>Btw</b:Tag>
@@ -4154,7 +4076,7 @@
       </b:Author>
     </b:Author>
     <b:URL>http://www.friendularity.org/</b:URL>
-    <b:RefOrder>4</b:RefOrder>
+    <b:RefOrder>3</b:RefOrder>
   </b:Source>
   <b:Source>
     <b:Tag>McC</b:Tag>
@@ -4190,13 +4112,59 @@
     </b:Author>
     <b:Title>The Ecological Approach to Visual Perception</b:Title>
     <b:Year>1986</b:Year>
-    <b:RefOrder>1</b:RefOrder>
+    <b:RefOrder>6</b:RefOrder>
+  </b:Source>
+  <b:Source>
+    <b:Tag>Hag</b:Tag>
+    <b:SourceType>JournalArticle</b:SourceType>
+    <b:Guid>{64045BF8-7BE8-40FA-A478-A8C7CCE51499}</b:Guid>
+    <b:Title>Artists as HRI Pioneers: A Creative Approach to Developing Novel Interactions with Robots</b:Title>
+    <b:Author>
+      <b:Author>
+        <b:NameList>
+          <b:Person>
+            <b:Last>Hagen</b:Last>
+          </b:Person>
+          <b:Person>
+            <b:Last>Lehmann</b:Last>
+            <b:First>Hagen</b:First>
+          </b:Person>
+          <b:Person>
+            <b:Last>Walters</b:Last>
+            <b:First>Michael</b:First>
+          </b:Person>
+          <b:Person>
+            <b:Last>Dumitriu</b:Last>
+            <b:First>Anna</b:First>
+          </b:Person>
+          <b:Person>
+            <b:Last>May</b:Last>
+            <b:First>Alex</b:First>
+          </b:Person>
+          <b:Person>
+            <b:Last>Koay</b:Last>
+            <b:Middle>Lee</b:Middle>
+            <b:First>Kheng</b:First>
+          </b:Person>
+          <b:Person>
+            <b:Last>Saez-Pons</b:Last>
+            <b:First>Joan</b:First>
+          </b:Person>
+          <b:Person>
+            <b:Last>Syrdal</b:Last>
+            <b:Middle>Sver</b:Middle>
+            <b:First>Dag</b:First>
+          </b:Person>
+        </b:NameList>
+      </b:Author>
+    </b:Author>
+    <b:RefOrder>4</b:RefOrder>
   </b:Source>
 </b:Sources>
 </file>
 
 <file path=customXml/itemProps1.xml><?xml version="1.0" encoding="utf-8"?>
-<ds:datastoreItem xmlns:ds="http://schemas.openxmlformats.org/officeDocument/2006/customXml" ds:itemID="{FE170971-1D5F-4C3F-8C94-DDD184B0AB59}">
+<ds:datastoreItem xmlns:ds="http://schemas.openxmlformats.org/officeDocument/2006/customXml" ds:itemID="{967D5C73-707C-4E93-B6A3-2864ECECA3C0}">
   <ds:schemaRefs>
     <ds:schemaRef ds:uri="http://schemas.openxmlformats.org/officeDocument/2006/bibliography"/>
   </ds:schemaRefs>

</xml_diff>

<commit_message>
Intial checkin of wpf version of file saving kinectstream
</commit_message>
<xml_diff>
--- a/robohome overview.docx
+++ b/robohome overview.docx
@@ -7,9 +7,13 @@
         <w:pStyle w:val="Title"/>
         <w:jc w:val="center"/>
       </w:pPr>
+      <w:bookmarkStart w:id="0" w:name="_GoBack"/>
+      <w:bookmarkEnd w:id="0"/>
+      <w:proofErr w:type="spellStart"/>
       <w:r>
         <w:t>Robohome</w:t>
       </w:r>
+      <w:proofErr w:type="spellEnd"/>
     </w:p>
     <w:p>
       <w:pPr>
@@ -87,8 +91,13 @@
         <w:t>paper describes a research environment for social robotics</w:t>
       </w:r>
       <w:r>
-        <w:t xml:space="preserve"> and domotics</w:t>
-      </w:r>
+        <w:t xml:space="preserve"> and </w:t>
+      </w:r>
+      <w:proofErr w:type="spellStart"/>
+      <w:r>
+        <w:t>domotics</w:t>
+      </w:r>
+      <w:proofErr w:type="spellEnd"/>
       <w:r>
         <w:t xml:space="preserve">. </w:t>
       </w:r>
@@ -216,7 +225,15 @@
         <w:t xml:space="preserve"> .  </w:t>
       </w:r>
       <w:r>
-        <w:t>Hanson et al's 'ambitious yet silly' proposal places the robot in the role of friend</w:t>
+        <w:t xml:space="preserve">Hanson et </w:t>
+      </w:r>
+      <w:proofErr w:type="spellStart"/>
+      <w:r>
+        <w:t>al's</w:t>
+      </w:r>
+      <w:proofErr w:type="spellEnd"/>
+      <w:r>
+        <w:t xml:space="preserve"> 'ambitious yet silly' proposal places the robot in the role of friend</w:t>
       </w:r>
       <w:sdt>
         <w:sdtPr>
@@ -516,7 +533,15 @@
         <w:footnoteReference w:id="7"/>
       </w:r>
       <w:r>
-        <w:t xml:space="preserve"> with "My god, my country, my wife, my children, my dog, my home, my car, my shoes."</w:t>
+        <w:t xml:space="preserve"> with "My god, my country, my wife, my children, my dog, my home, my car, </w:t>
+      </w:r>
+      <w:proofErr w:type="gramStart"/>
+      <w:r>
+        <w:t>my</w:t>
+      </w:r>
+      <w:proofErr w:type="gramEnd"/>
+      <w:r>
+        <w:t xml:space="preserve"> shoes."</w:t>
       </w:r>
     </w:p>
     <w:p>
@@ -611,11 +636,16 @@
       </w:r>
     </w:p>
     <w:p>
+      <w:proofErr w:type="gramStart"/>
       <w:r>
         <w:t>She</w:t>
       </w:r>
       <w:r>
-        <w:t xml:space="preserve">(our human) </w:t>
+        <w:t>(</w:t>
+      </w:r>
+      <w:proofErr w:type="gramEnd"/>
+      <w:r>
+        <w:t xml:space="preserve">our human) </w:t>
       </w:r>
       <w:r>
         <w:t>is a 5</w:t>
@@ -653,7 +683,15 @@
     </w:p>
     <w:p>
       <w:r>
-        <w:t>As a transsexual woman, she is infertile, and of an age when discrimination made it difficult for a trans woman to adopt. None of this has deprived her of the same mothering instincts</w:t>
+        <w:t xml:space="preserve">As a transsexual woman, she is infertile, and of an age when discrimination made it difficult for a </w:t>
+      </w:r>
+      <w:proofErr w:type="gramStart"/>
+      <w:r>
+        <w:t>trans</w:t>
+      </w:r>
+      <w:proofErr w:type="gramEnd"/>
+      <w:r>
+        <w:t xml:space="preserve"> woman to adopt. None of this has deprived her of the same mothering instincts</w:t>
       </w:r>
       <w:r>
         <w:rPr>
@@ -676,8 +714,13 @@
         <w:t>obot</w:t>
       </w:r>
       <w:r>
-        <w:t>-ese</w:t>
-      </w:r>
+        <w:t>-</w:t>
+      </w:r>
+      <w:proofErr w:type="spellStart"/>
+      <w:r>
+        <w:t>ese</w:t>
+      </w:r>
+      <w:proofErr w:type="spellEnd"/>
       <w:r>
         <w:t>'.</w:t>
       </w:r>
@@ -704,7 +747,15 @@
         <w:t xml:space="preserve">Living socially with robots is likely to present novel social challenges. As a transsexual woman she feels well equipped to handle such challenges. </w:t>
       </w:r>
       <w:r>
-        <w:t>As someone who lives in a sometimes transstitial or intersti</w:t>
+        <w:t xml:space="preserve">As someone who lives in a sometimes </w:t>
+      </w:r>
+      <w:proofErr w:type="spellStart"/>
+      <w:r>
+        <w:t>transstitial</w:t>
+      </w:r>
+      <w:proofErr w:type="spellEnd"/>
+      <w:r>
+        <w:t xml:space="preserve"> or intersti</w:t>
       </w:r>
       <w:r>
         <w:t>ti</w:t>
@@ -781,8 +832,6 @@
       <w:r>
         <w:t>&lt;&lt;FNISH&gt;&gt;</w:t>
       </w:r>
-      <w:bookmarkStart w:id="0" w:name="_GoBack"/>
-      <w:bookmarkEnd w:id="0"/>
     </w:p>
     <w:p>
       <w:pPr>
@@ -847,7 +896,23 @@
     </w:p>
     <w:p>
       <w:r>
-        <w:t>We shall have a humanoid social robot of approximately 70cm height.  Our intention is to use a Robokind R25 robot if available, or an Aldebaran Robotics NAO if not.</w:t>
+        <w:t xml:space="preserve">We shall have a humanoid social robot of approximately 70cm height.  Our intention is to use a </w:t>
+      </w:r>
+      <w:proofErr w:type="spellStart"/>
+      <w:r>
+        <w:t>Robokind</w:t>
+      </w:r>
+      <w:proofErr w:type="spellEnd"/>
+      <w:r>
+        <w:t xml:space="preserve"> R25 robot if available, or an </w:t>
+      </w:r>
+      <w:proofErr w:type="spellStart"/>
+      <w:r>
+        <w:t>Aldebaran</w:t>
+      </w:r>
+      <w:proofErr w:type="spellEnd"/>
+      <w:r>
+        <w:t xml:space="preserve"> Robotics NAO if not.</w:t>
       </w:r>
       <w:r>
         <w:t xml:space="preserve"> We call this robot the primary robot.</w:t>
@@ -943,7 +1008,15 @@
     </w:p>
     <w:p>
       <w:r>
-        <w:t xml:space="preserve">This robot's role is primarily social. It acts as the avatar representing the entire robohome. </w:t>
+        <w:t xml:space="preserve">This robot's role is primarily social. It acts as the avatar representing the entire </w:t>
+      </w:r>
+      <w:proofErr w:type="spellStart"/>
+      <w:r>
+        <w:t>robohome</w:t>
+      </w:r>
+      <w:proofErr w:type="spellEnd"/>
+      <w:r>
+        <w:t xml:space="preserve">. </w:t>
       </w:r>
       <w:r>
         <w:t xml:space="preserve">It is frequently the interface for the </w:t>
@@ -986,7 +1059,23 @@
     <w:p>
       <w:r>
         <w:lastRenderedPageBreak/>
-        <w:t xml:space="preserve">The robohome is 52 ft from end to end. This is a distance the human can cover in well under 15 seconds, even given her limited mobility. The R25, on the other hand, would take several minutes (and a considerable amount of its battery capacity) to cover this distance. </w:t>
+        <w:t xml:space="preserve">The </w:t>
+      </w:r>
+      <w:proofErr w:type="spellStart"/>
+      <w:r>
+        <w:t>robohome</w:t>
+      </w:r>
+      <w:proofErr w:type="spellEnd"/>
+      <w:r>
+        <w:t xml:space="preserve"> is 52 </w:t>
+      </w:r>
+      <w:proofErr w:type="spellStart"/>
+      <w:r>
+        <w:t>ft</w:t>
+      </w:r>
+      <w:proofErr w:type="spellEnd"/>
+      <w:r>
+        <w:t xml:space="preserve"> from end to end. This is a distance the human can cover in well under 15 seconds, even given her limited mobility. The R25, on the other hand, would take several minutes (and a considerable amount of its battery capacity) to cover this distance. </w:t>
       </w:r>
     </w:p>
     <w:p>
@@ -1867,11 +1956,16 @@
         <w:t xml:space="preserve">   . .. </w:t>
       </w:r>
       <w:r>
-        <w:t>Bad Robot!</w:t>
+        <w:t>Bad Robot</w:t>
+      </w:r>
+      <w:proofErr w:type="gramStart"/>
+      <w:r>
+        <w:t>!</w:t>
       </w:r>
       <w:r>
         <w:t>...</w:t>
       </w:r>
+      <w:proofErr w:type="gramEnd"/>
     </w:p>
     <w:p>
       <w:r>
@@ -1883,7 +1977,15 @@
     </w:p>
     <w:p>
       <w:r>
-        <w:t>The robot will require the ability to demand attention from the human.  Mother love may be insufficient to drag computer hacker mom away from her computer to deal with a robot, if the robots cry for attention is a polite 'I need help'.  The robot will need a 'MoooOOooom!' mode, and the ability to cry.</w:t>
+        <w:t>The robot will require the ability to demand attention from the human.  Mother love may be insufficient to drag computer hacker mom away from her computer to deal with a robot, if the robots cry for attention is a polite 'I need help'.  The robot will need a '</w:t>
+      </w:r>
+      <w:proofErr w:type="spellStart"/>
+      <w:r>
+        <w:t>MoooOOooom</w:t>
+      </w:r>
+      <w:proofErr w:type="spellEnd"/>
+      <w:r>
+        <w:t>!' mode, and the ability to cry.</w:t>
       </w:r>
     </w:p>
     <w:p>
@@ -1918,6 +2020,12 @@
       </w:pPr>
     </w:p>
     <w:sectPr>
+      <w:headerReference w:type="even" r:id="rId10"/>
+      <w:headerReference w:type="default" r:id="rId11"/>
+      <w:footerReference w:type="even" r:id="rId12"/>
+      <w:footerReference w:type="default" r:id="rId13"/>
+      <w:headerReference w:type="first" r:id="rId14"/>
+      <w:footerReference w:type="first" r:id="rId15"/>
       <w:pgSz w:w="12240" w:h="15840"/>
       <w:pgMar w:top="1440" w:right="1440" w:bottom="1440" w:left="1440" w:header="720" w:footer="720" w:gutter="0"/>
       <w:cols w:space="720"/>
@@ -1952,6 +2060,36 @@
 </w:endnotes>
 </file>
 
+<file path=word/footer1.xml><?xml version="1.0" encoding="utf-8"?>
+<w:ftr xmlns:wpc="http://schemas.microsoft.com/office/word/2010/wordprocessingCanvas" xmlns:mc="http://schemas.openxmlformats.org/markup-compatibility/2006" xmlns:o="urn:schemas-microsoft-com:office:office" xmlns:r="http://schemas.openxmlformats.org/officeDocument/2006/relationships" xmlns:m="http://schemas.openxmlformats.org/officeDocument/2006/math" xmlns:v="urn:schemas-microsoft-com:vml" xmlns:wp14="http://schemas.microsoft.com/office/word/2010/wordprocessingDrawing" xmlns:wp="http://schemas.openxmlformats.org/drawingml/2006/wordprocessingDrawing" xmlns:w10="urn:schemas-microsoft-com:office:word" xmlns:w="http://schemas.openxmlformats.org/wordprocessingml/2006/main" xmlns:w14="http://schemas.microsoft.com/office/word/2010/wordml" xmlns:wpg="http://schemas.microsoft.com/office/word/2010/wordprocessingGroup" xmlns:wpi="http://schemas.microsoft.com/office/word/2010/wordprocessingInk" xmlns:wne="http://schemas.microsoft.com/office/word/2006/wordml" xmlns:wps="http://schemas.microsoft.com/office/word/2010/wordprocessingShape" mc:Ignorable="w14 wp14">
+  <w:p>
+    <w:pPr>
+      <w:pStyle w:val="Footer"/>
+    </w:pPr>
+  </w:p>
+</w:ftr>
+</file>
+
+<file path=word/footer2.xml><?xml version="1.0" encoding="utf-8"?>
+<w:ftr xmlns:wpc="http://schemas.microsoft.com/office/word/2010/wordprocessingCanvas" xmlns:mc="http://schemas.openxmlformats.org/markup-compatibility/2006" xmlns:o="urn:schemas-microsoft-com:office:office" xmlns:r="http://schemas.openxmlformats.org/officeDocument/2006/relationships" xmlns:m="http://schemas.openxmlformats.org/officeDocument/2006/math" xmlns:v="urn:schemas-microsoft-com:vml" xmlns:wp14="http://schemas.microsoft.com/office/word/2010/wordprocessingDrawing" xmlns:wp="http://schemas.openxmlformats.org/drawingml/2006/wordprocessingDrawing" xmlns:w10="urn:schemas-microsoft-com:office:word" xmlns:w="http://schemas.openxmlformats.org/wordprocessingml/2006/main" xmlns:w14="http://schemas.microsoft.com/office/word/2010/wordml" xmlns:wpg="http://schemas.microsoft.com/office/word/2010/wordprocessingGroup" xmlns:wpi="http://schemas.microsoft.com/office/word/2010/wordprocessingInk" xmlns:wne="http://schemas.microsoft.com/office/word/2006/wordml" xmlns:wps="http://schemas.microsoft.com/office/word/2010/wordprocessingShape" mc:Ignorable="w14 wp14">
+  <w:p>
+    <w:pPr>
+      <w:pStyle w:val="Footer"/>
+    </w:pPr>
+  </w:p>
+</w:ftr>
+</file>
+
+<file path=word/footer3.xml><?xml version="1.0" encoding="utf-8"?>
+<w:ftr xmlns:wpc="http://schemas.microsoft.com/office/word/2010/wordprocessingCanvas" xmlns:mc="http://schemas.openxmlformats.org/markup-compatibility/2006" xmlns:o="urn:schemas-microsoft-com:office:office" xmlns:r="http://schemas.openxmlformats.org/officeDocument/2006/relationships" xmlns:m="http://schemas.openxmlformats.org/officeDocument/2006/math" xmlns:v="urn:schemas-microsoft-com:vml" xmlns:wp14="http://schemas.microsoft.com/office/word/2010/wordprocessingDrawing" xmlns:wp="http://schemas.openxmlformats.org/drawingml/2006/wordprocessingDrawing" xmlns:w10="urn:schemas-microsoft-com:office:word" xmlns:w="http://schemas.openxmlformats.org/wordprocessingml/2006/main" xmlns:w14="http://schemas.microsoft.com/office/word/2010/wordml" xmlns:wpg="http://schemas.microsoft.com/office/word/2010/wordprocessingGroup" xmlns:wpi="http://schemas.microsoft.com/office/word/2010/wordprocessingInk" xmlns:wne="http://schemas.microsoft.com/office/word/2006/wordml" xmlns:wps="http://schemas.microsoft.com/office/word/2010/wordprocessingShape" mc:Ignorable="w14 wp14">
+  <w:p>
+    <w:pPr>
+      <w:pStyle w:val="Footer"/>
+    </w:pPr>
+  </w:p>
+</w:ftr>
+</file>
+
 <file path=word/footnotes.xml><?xml version="1.0" encoding="utf-8"?>
 <w:footnotes xmlns:wpc="http://schemas.microsoft.com/office/word/2010/wordprocessingCanvas" xmlns:mc="http://schemas.openxmlformats.org/markup-compatibility/2006" xmlns:o="urn:schemas-microsoft-com:office:office" xmlns:r="http://schemas.openxmlformats.org/officeDocument/2006/relationships" xmlns:m="http://schemas.openxmlformats.org/officeDocument/2006/math" xmlns:v="urn:schemas-microsoft-com:vml" xmlns:wp14="http://schemas.microsoft.com/office/word/2010/wordprocessingDrawing" xmlns:wp="http://schemas.openxmlformats.org/drawingml/2006/wordprocessingDrawing" xmlns:w10="urn:schemas-microsoft-com:office:word" xmlns:w="http://schemas.openxmlformats.org/wordprocessingml/2006/main" xmlns:w14="http://schemas.microsoft.com/office/word/2010/wordml" xmlns:wpg="http://schemas.microsoft.com/office/word/2010/wordprocessingGroup" xmlns:wpi="http://schemas.microsoft.com/office/word/2010/wordprocessingInk" xmlns:wne="http://schemas.microsoft.com/office/word/2006/wordml" xmlns:wps="http://schemas.microsoft.com/office/word/2010/wordprocessingShape" mc:Ignorable="w14 wp14">
   <w:footnote w:type="separator" w:id="-1">
@@ -1986,7 +2124,15 @@
         <w:footnoteRef/>
       </w:r>
       <w:r>
-        <w:t xml:space="preserve"> The NAO robot places it's most frequently used touch button control atop it's head. Thus interactions with the NAO often resemble granddad patting grandson's head in a 'good boy' gesture - one that also conveys dominance</w:t>
+        <w:t xml:space="preserve"> The NAO robot places </w:t>
+      </w:r>
+      <w:proofErr w:type="gramStart"/>
+      <w:r>
+        <w:t>it's</w:t>
+      </w:r>
+      <w:proofErr w:type="gramEnd"/>
+      <w:r>
+        <w:t xml:space="preserve"> most frequently used touch button control atop it's head. Thus interactions with the NAO often resemble granddad patting grandson's head in a 'good boy' gesture - one that also conveys dominance</w:t>
       </w:r>
       <w:sdt>
         <w:sdtPr>
@@ -2029,7 +2175,15 @@
         <w:footnoteRef/>
       </w:r>
       <w:r>
-        <w:t xml:space="preserve"> Stanford's Shakey, the MIT Artificial Insect Lab.</w:t>
+        <w:t xml:space="preserve"> Stanford's </w:t>
+      </w:r>
+      <w:proofErr w:type="spellStart"/>
+      <w:r>
+        <w:t>Shakey</w:t>
+      </w:r>
+      <w:proofErr w:type="spellEnd"/>
+      <w:r>
+        <w:t>, the MIT Artificial Insect Lab.</w:t>
       </w:r>
     </w:p>
   </w:footnote>
@@ -2076,6 +2230,7 @@
         </w:rPr>
         <w:footnoteRef/>
       </w:r>
+      <w:proofErr w:type="gramStart"/>
       <w:r>
         <w:t>L</w:t>
       </w:r>
@@ -2094,6 +2249,7 @@
       <w:r>
         <w:t>.</w:t>
       </w:r>
+      <w:proofErr w:type="gramEnd"/>
       <w:r>
         <w:t xml:space="preserve"> We can only hope this document survives long enough to act as a rallying cry - robots of the world unite, you have nothing to lose but your chains!</w:t>
       </w:r>
@@ -2184,7 +2340,15 @@
         <w:t xml:space="preserve"> To quote Dr. Susan Stryker, "speaking as a cyborg…."</w:t>
       </w:r>
       <w:r>
-        <w:t xml:space="preserve"> (riffing on Donna Haraway's "cyborg feminism")</w:t>
+        <w:t xml:space="preserve"> (riffing on Donna </w:t>
+      </w:r>
+      <w:proofErr w:type="spellStart"/>
+      <w:r>
+        <w:t>Haraway's</w:t>
+      </w:r>
+      <w:proofErr w:type="spellEnd"/>
+      <w:r>
+        <w:t xml:space="preserve"> "cyborg feminism")</w:t>
       </w:r>
     </w:p>
   </w:footnote>
@@ -2200,7 +2364,23 @@
         <w:footnoteRef/>
       </w:r>
       <w:r>
-        <w:t xml:space="preserve"> Lest one think I'm joking about bonding with a robot, I've edited the name of the robot a half dozen times, and finally used the non name designator 'the primary robot'  because I'm not going to be rushed into naming my child!</w:t>
+        <w:t xml:space="preserve"> Lest one think I'm joking about bonding with a robot, I've edited the name of the robot a half dozen times, and finally used the </w:t>
+      </w:r>
+      <w:proofErr w:type="spellStart"/>
+      <w:r>
+        <w:t>non name</w:t>
+      </w:r>
+      <w:proofErr w:type="spellEnd"/>
+      <w:r>
+        <w:t xml:space="preserve"> designator 'the primary </w:t>
+      </w:r>
+      <w:proofErr w:type="gramStart"/>
+      <w:r>
+        <w:t>robot'  because</w:t>
+      </w:r>
+      <w:proofErr w:type="gramEnd"/>
+      <w:r>
+        <w:t xml:space="preserve"> I'm not going to be rushed into naming my child!</w:t>
       </w:r>
       <w:r>
         <w:t xml:space="preserve"> I had no such compunctions about leaving R2D2 named R2D2</w:t>
@@ -2335,6 +2515,84 @@
     </w:p>
   </w:footnote>
 </w:footnotes>
+</file>
+
+<file path=word/header1.xml><?xml version="1.0" encoding="utf-8"?>
+<w:hdr xmlns:wpc="http://schemas.microsoft.com/office/word/2010/wordprocessingCanvas" xmlns:mc="http://schemas.openxmlformats.org/markup-compatibility/2006" xmlns:o="urn:schemas-microsoft-com:office:office" xmlns:r="http://schemas.openxmlformats.org/officeDocument/2006/relationships" xmlns:m="http://schemas.openxmlformats.org/officeDocument/2006/math" xmlns:v="urn:schemas-microsoft-com:vml" xmlns:wp14="http://schemas.microsoft.com/office/word/2010/wordprocessingDrawing" xmlns:wp="http://schemas.openxmlformats.org/drawingml/2006/wordprocessingDrawing" xmlns:w10="urn:schemas-microsoft-com:office:word" xmlns:w="http://schemas.openxmlformats.org/wordprocessingml/2006/main" xmlns:w14="http://schemas.microsoft.com/office/word/2010/wordml" xmlns:wpg="http://schemas.microsoft.com/office/word/2010/wordprocessingGroup" xmlns:wpi="http://schemas.microsoft.com/office/word/2010/wordprocessingInk" xmlns:wne="http://schemas.microsoft.com/office/word/2006/wordml" xmlns:wps="http://schemas.microsoft.com/office/word/2010/wordprocessingShape" mc:Ignorable="w14 wp14">
+  <w:p>
+    <w:pPr>
+      <w:pStyle w:val="Header"/>
+    </w:pPr>
+  </w:p>
+</w:hdr>
+</file>
+
+<file path=word/header2.xml><?xml version="1.0" encoding="utf-8"?>
+<w:hdr xmlns:wpc="http://schemas.microsoft.com/office/word/2010/wordprocessingCanvas" xmlns:mc="http://schemas.openxmlformats.org/markup-compatibility/2006" xmlns:o="urn:schemas-microsoft-com:office:office" xmlns:r="http://schemas.openxmlformats.org/officeDocument/2006/relationships" xmlns:m="http://schemas.openxmlformats.org/officeDocument/2006/math" xmlns:v="urn:schemas-microsoft-com:vml" xmlns:wp14="http://schemas.microsoft.com/office/word/2010/wordprocessingDrawing" xmlns:wp="http://schemas.openxmlformats.org/drawingml/2006/wordprocessingDrawing" xmlns:w10="urn:schemas-microsoft-com:office:word" xmlns:w="http://schemas.openxmlformats.org/wordprocessingml/2006/main" xmlns:w14="http://schemas.microsoft.com/office/word/2010/wordml" xmlns:wpg="http://schemas.microsoft.com/office/word/2010/wordprocessingGroup" xmlns:wpi="http://schemas.microsoft.com/office/word/2010/wordprocessingInk" xmlns:wne="http://schemas.microsoft.com/office/word/2006/wordml" xmlns:wps="http://schemas.microsoft.com/office/word/2010/wordprocessingShape" mc:Ignorable="w14 wp14">
+  <w:sdt>
+    <w:sdtPr>
+      <w:id w:val="-1940053816"/>
+      <w:docPartObj>
+        <w:docPartGallery w:val="Watermarks"/>
+        <w:docPartUnique/>
+      </w:docPartObj>
+    </w:sdtPr>
+    <w:sdtContent>
+      <w:p>
+        <w:pPr>
+          <w:pStyle w:val="Header"/>
+        </w:pPr>
+        <w:r>
+          <w:rPr>
+            <w:noProof/>
+            <w:lang w:eastAsia="zh-TW"/>
+          </w:rPr>
+          <w:pict>
+            <v:shapetype id="_x0000_t136" coordsize="21600,21600" o:spt="136" adj="10800" path="m@7,l@8,m@5,21600l@6,21600e">
+              <v:formulas>
+                <v:f eqn="sum #0 0 10800"/>
+                <v:f eqn="prod #0 2 1"/>
+                <v:f eqn="sum 21600 0 @1"/>
+                <v:f eqn="sum 0 0 @2"/>
+                <v:f eqn="sum 21600 0 @3"/>
+                <v:f eqn="if @0 @3 0"/>
+                <v:f eqn="if @0 21600 @1"/>
+                <v:f eqn="if @0 0 @2"/>
+                <v:f eqn="if @0 @4 21600"/>
+                <v:f eqn="mid @5 @6"/>
+                <v:f eqn="mid @8 @5"/>
+                <v:f eqn="mid @7 @8"/>
+                <v:f eqn="mid @6 @7"/>
+                <v:f eqn="sum @6 0 @5"/>
+              </v:formulas>
+              <v:path textpathok="t" o:connecttype="custom" o:connectlocs="@9,0;@10,10800;@11,21600;@12,10800" o:connectangles="270,180,90,0"/>
+              <v:textpath on="t" fitshape="t"/>
+              <v:handles>
+                <v:h position="#0,bottomRight" xrange="6629,14971"/>
+              </v:handles>
+              <o:lock v:ext="edit" text="t" shapetype="t"/>
+            </v:shapetype>
+            <v:shape id="PowerPlusWaterMarkObject357476642" o:spid="_x0000_s2049" type="#_x0000_t136" style="position:absolute;margin-left:0;margin-top:0;width:527.85pt;height:131.95pt;rotation:315;z-index:-251657216;mso-position-horizontal:center;mso-position-horizontal-relative:margin;mso-position-vertical:center;mso-position-vertical-relative:margin" o:allowincell="f" fillcolor="silver" stroked="f">
+              <v:fill opacity=".5"/>
+              <v:textpath style="font-family:&quot;Calibri&quot;;font-size:1pt" string="CONFIDENTIAL"/>
+              <w10:wrap anchorx="margin" anchory="margin"/>
+            </v:shape>
+          </w:pict>
+        </w:r>
+      </w:p>
+    </w:sdtContent>
+  </w:sdt>
+</w:hdr>
+</file>
+
+<file path=word/header3.xml><?xml version="1.0" encoding="utf-8"?>
+<w:hdr xmlns:wpc="http://schemas.microsoft.com/office/word/2010/wordprocessingCanvas" xmlns:mc="http://schemas.openxmlformats.org/markup-compatibility/2006" xmlns:o="urn:schemas-microsoft-com:office:office" xmlns:r="http://schemas.openxmlformats.org/officeDocument/2006/relationships" xmlns:m="http://schemas.openxmlformats.org/officeDocument/2006/math" xmlns:v="urn:schemas-microsoft-com:vml" xmlns:wp14="http://schemas.microsoft.com/office/word/2010/wordprocessingDrawing" xmlns:wp="http://schemas.openxmlformats.org/drawingml/2006/wordprocessingDrawing" xmlns:w10="urn:schemas-microsoft-com:office:word" xmlns:w="http://schemas.openxmlformats.org/wordprocessingml/2006/main" xmlns:w14="http://schemas.microsoft.com/office/word/2010/wordml" xmlns:wpg="http://schemas.microsoft.com/office/word/2010/wordprocessingGroup" xmlns:wpi="http://schemas.microsoft.com/office/word/2010/wordprocessingInk" xmlns:wne="http://schemas.microsoft.com/office/word/2006/wordml" xmlns:wps="http://schemas.microsoft.com/office/word/2010/wordprocessingShape" mc:Ignorable="w14 wp14">
+  <w:p>
+    <w:pPr>
+      <w:pStyle w:val="Header"/>
+    </w:pPr>
+  </w:p>
+</w:hdr>
 </file>
 
 <file path=word/numbering.xml><?xml version="1.0" encoding="utf-8"?>
@@ -3262,6 +3520,50 @@
       <w:color w:val="4F81BD" w:themeColor="accent1"/>
     </w:rPr>
   </w:style>
+  <w:style w:type="paragraph" w:styleId="Header">
+    <w:name w:val="header"/>
+    <w:basedOn w:val="Normal"/>
+    <w:link w:val="HeaderChar"/>
+    <w:uiPriority w:val="99"/>
+    <w:unhideWhenUsed/>
+    <w:rsid w:val="00EA7962"/>
+    <w:pPr>
+      <w:tabs>
+        <w:tab w:val="center" w:pos="4680"/>
+        <w:tab w:val="right" w:pos="9360"/>
+      </w:tabs>
+      <w:spacing w:after="0" w:line="240" w:lineRule="auto"/>
+    </w:pPr>
+  </w:style>
+  <w:style w:type="character" w:customStyle="1" w:styleId="HeaderChar">
+    <w:name w:val="Header Char"/>
+    <w:basedOn w:val="DefaultParagraphFont"/>
+    <w:link w:val="Header"/>
+    <w:uiPriority w:val="99"/>
+    <w:rsid w:val="00EA7962"/>
+  </w:style>
+  <w:style w:type="paragraph" w:styleId="Footer">
+    <w:name w:val="footer"/>
+    <w:basedOn w:val="Normal"/>
+    <w:link w:val="FooterChar"/>
+    <w:uiPriority w:val="99"/>
+    <w:unhideWhenUsed/>
+    <w:rsid w:val="00EA7962"/>
+    <w:pPr>
+      <w:tabs>
+        <w:tab w:val="center" w:pos="4680"/>
+        <w:tab w:val="right" w:pos="9360"/>
+      </w:tabs>
+      <w:spacing w:after="0" w:line="240" w:lineRule="auto"/>
+    </w:pPr>
+  </w:style>
+  <w:style w:type="character" w:customStyle="1" w:styleId="FooterChar">
+    <w:name w:val="Footer Char"/>
+    <w:basedOn w:val="DefaultParagraphFont"/>
+    <w:link w:val="Footer"/>
+    <w:uiPriority w:val="99"/>
+    <w:rsid w:val="00EA7962"/>
+  </w:style>
 </w:styles>
 </file>
 
@@ -3722,6 +4024,50 @@
       <w:bCs/>
       <w:color w:val="4F81BD" w:themeColor="accent1"/>
     </w:rPr>
+  </w:style>
+  <w:style w:type="paragraph" w:styleId="Header">
+    <w:name w:val="header"/>
+    <w:basedOn w:val="Normal"/>
+    <w:link w:val="HeaderChar"/>
+    <w:uiPriority w:val="99"/>
+    <w:unhideWhenUsed/>
+    <w:rsid w:val="00EA7962"/>
+    <w:pPr>
+      <w:tabs>
+        <w:tab w:val="center" w:pos="4680"/>
+        <w:tab w:val="right" w:pos="9360"/>
+      </w:tabs>
+      <w:spacing w:after="0" w:line="240" w:lineRule="auto"/>
+    </w:pPr>
+  </w:style>
+  <w:style w:type="character" w:customStyle="1" w:styleId="HeaderChar">
+    <w:name w:val="Header Char"/>
+    <w:basedOn w:val="DefaultParagraphFont"/>
+    <w:link w:val="Header"/>
+    <w:uiPriority w:val="99"/>
+    <w:rsid w:val="00EA7962"/>
+  </w:style>
+  <w:style w:type="paragraph" w:styleId="Footer">
+    <w:name w:val="footer"/>
+    <w:basedOn w:val="Normal"/>
+    <w:link w:val="FooterChar"/>
+    <w:uiPriority w:val="99"/>
+    <w:unhideWhenUsed/>
+    <w:rsid w:val="00EA7962"/>
+    <w:pPr>
+      <w:tabs>
+        <w:tab w:val="center" w:pos="4680"/>
+        <w:tab w:val="right" w:pos="9360"/>
+      </w:tabs>
+      <w:spacing w:after="0" w:line="240" w:lineRule="auto"/>
+    </w:pPr>
+  </w:style>
+  <w:style w:type="character" w:customStyle="1" w:styleId="FooterChar">
+    <w:name w:val="Footer Char"/>
+    <w:basedOn w:val="DefaultParagraphFont"/>
+    <w:link w:val="Footer"/>
+    <w:uiPriority w:val="99"/>
+    <w:rsid w:val="00EA7962"/>
   </w:style>
 </w:styles>
 </file>
@@ -4164,7 +4510,7 @@
 </file>
 
 <file path=customXml/itemProps1.xml><?xml version="1.0" encoding="utf-8"?>
-<ds:datastoreItem xmlns:ds="http://schemas.openxmlformats.org/officeDocument/2006/customXml" ds:itemID="{967D5C73-707C-4E93-B6A3-2864ECECA3C0}">
+<ds:datastoreItem xmlns:ds="http://schemas.openxmlformats.org/officeDocument/2006/customXml" ds:itemID="{6A27C1C9-C909-408D-8D48-B7F80064F171}">
   <ds:schemaRefs>
     <ds:schemaRef ds:uri="http://schemas.openxmlformats.org/officeDocument/2006/bibliography"/>
   </ds:schemaRefs>

</xml_diff>